<commit_message>
Documentação completa, junto com o manual de instalação
</commit_message>
<xml_diff>
--- a/Documentação-FungiTech/DocumentacaoFinal-FungiTech.docx
+++ b/Documentação-FungiTech/DocumentacaoFinal-FungiTech.docx
@@ -989,6 +989,7 @@
               <w:color w:val="80350F"/>
               <w:sz w:val="40"/>
               <w:szCs w:val="40"/>
+              <w:u w:val="single"/>
             </w:rPr>
           </w:pPr>
           <w:r>
@@ -1545,7 +1546,7 @@
                 <w:sz w:val="28"/>
                 <w:szCs w:val="28"/>
               </w:rPr>
-              <w:t>9</w:t>
+              <w:t>11</w:t>
             </w:r>
             <w:r>
               <w:rPr>
@@ -1643,7 +1644,7 @@
                 <w:sz w:val="28"/>
                 <w:szCs w:val="28"/>
               </w:rPr>
-              <w:t>12</w:t>
+              <w:t>15</w:t>
             </w:r>
             <w:r>
               <w:rPr>
@@ -1712,10 +1713,10 @@
               <w:tab w:val="right" w:leader="dot" w:pos="8494"/>
             </w:tabs>
             <w:rPr>
-              <w:rFonts w:asciiTheme="minorHAnsi" w:eastAsiaTheme="minorEastAsia" w:hAnsiTheme="minorHAnsi" w:cstheme="minorBidi"/>
+              <w:rFonts w:ascii="Barlow" w:hAnsi="Barlow"/>
               <w:noProof/>
-              <w:color w:val="auto"/>
-              <w:sz w:val="24"/>
+              <w:sz w:val="28"/>
+              <w:szCs w:val="28"/>
             </w:rPr>
           </w:pPr>
           <w:hyperlink w:anchor="_Toc161694020" w:history="1">
@@ -1788,7 +1789,7 @@
                 <w:sz w:val="28"/>
                 <w:szCs w:val="28"/>
               </w:rPr>
-              <w:t>14</w:t>
+              <w:t>17</w:t>
             </w:r>
             <w:r>
               <w:rPr>
@@ -1801,6 +1802,13 @@
               <w:fldChar w:fldCharType="end"/>
             </w:r>
           </w:hyperlink>
+        </w:p>
+        <w:p>
+          <w:pPr>
+            <w:rPr>
+              <w:noProof/>
+            </w:rPr>
+          </w:pPr>
         </w:p>
         <w:p>
           <w:r>
@@ -3536,2491 +3544,6 @@
         <w:t xml:space="preserve">Macro Cronograma do Projeto </w:t>
       </w:r>
     </w:p>
-    <w:tbl>
-      <w:tblPr>
-        <w:tblW w:w="6220" w:type="dxa"/>
-        <w:tblInd w:w="1133" w:type="dxa"/>
-        <w:tblCellMar>
-          <w:left w:w="70" w:type="dxa"/>
-          <w:right w:w="70" w:type="dxa"/>
-        </w:tblCellMar>
-        <w:tblLook w:val="04A0" w:firstRow="1" w:lastRow="0" w:firstColumn="1" w:lastColumn="0" w:noHBand="0" w:noVBand="1"/>
-      </w:tblPr>
-      <w:tblGrid>
-        <w:gridCol w:w="4680"/>
-        <w:gridCol w:w="1540"/>
-      </w:tblGrid>
-      <w:tr>
-        <w:trPr>
-          <w:trHeight w:val="348"/>
-        </w:trPr>
-        <w:tc>
-          <w:tcPr>
-            <w:tcW w:w="4680" w:type="dxa"/>
-            <w:tcBorders>
-              <w:top w:val="single" w:sz="4" w:space="0" w:color="auto"/>
-              <w:left w:val="single" w:sz="4" w:space="0" w:color="auto"/>
-              <w:bottom w:val="single" w:sz="4" w:space="0" w:color="auto"/>
-              <w:right w:val="single" w:sz="4" w:space="0" w:color="auto"/>
-            </w:tcBorders>
-            <w:shd w:val="clear" w:color="000000" w:fill="C8864D"/>
-            <w:noWrap/>
-            <w:vAlign w:val="bottom"/>
-            <w:hideMark/>
-          </w:tcPr>
-          <w:p>
-            <w:pPr>
-              <w:spacing w:after="0" w:line="240" w:lineRule="auto"/>
-              <w:jc w:val="center"/>
-              <w:rPr>
-                <w:rFonts w:ascii="Aptos Display" w:eastAsia="Times New Roman" w:hAnsi="Aptos Display" w:cs="Times New Roman"/>
-                <w:b/>
-                <w:bCs/>
-                <w:color w:val="FFFFFF"/>
-                <w:kern w:val="0"/>
-                <w:szCs w:val="22"/>
-                <w14:ligatures w14:val="none"/>
-              </w:rPr>
-            </w:pPr>
-            <w:proofErr w:type="spellStart"/>
-            <w:r>
-              <w:rPr>
-                <w:rFonts w:ascii="Aptos Display" w:eastAsia="Times New Roman" w:hAnsi="Aptos Display" w:cs="Times New Roman"/>
-                <w:b/>
-                <w:bCs/>
-                <w:color w:val="FFFFFF"/>
-                <w:kern w:val="0"/>
-                <w:szCs w:val="22"/>
-                <w14:ligatures w14:val="none"/>
-              </w:rPr>
-              <w:t>FungiTech</w:t>
-            </w:r>
-            <w:proofErr w:type="spellEnd"/>
-            <w:r>
-              <w:rPr>
-                <w:rFonts w:ascii="Aptos Display" w:eastAsia="Times New Roman" w:hAnsi="Aptos Display" w:cs="Times New Roman"/>
-                <w:b/>
-                <w:bCs/>
-                <w:color w:val="FFFFFF"/>
-                <w:kern w:val="0"/>
-                <w:szCs w:val="22"/>
-                <w14:ligatures w14:val="none"/>
-              </w:rPr>
-              <w:t xml:space="preserve"> </w:t>
-            </w:r>
-            <w:proofErr w:type="spellStart"/>
-            <w:r>
-              <w:rPr>
-                <w:rFonts w:ascii="Aptos Display" w:eastAsia="Times New Roman" w:hAnsi="Aptos Display" w:cs="Times New Roman"/>
-                <w:b/>
-                <w:bCs/>
-                <w:color w:val="FFFFFF"/>
-                <w:kern w:val="0"/>
-                <w:szCs w:val="22"/>
-                <w14:ligatures w14:val="none"/>
-              </w:rPr>
-              <w:t>Solutions</w:t>
-            </w:r>
-            <w:proofErr w:type="spellEnd"/>
-          </w:p>
-        </w:tc>
-        <w:tc>
-          <w:tcPr>
-            <w:tcW w:w="1540" w:type="dxa"/>
-            <w:tcBorders>
-              <w:top w:val="single" w:sz="4" w:space="0" w:color="auto"/>
-              <w:left w:val="nil"/>
-              <w:bottom w:val="single" w:sz="4" w:space="0" w:color="auto"/>
-              <w:right w:val="single" w:sz="4" w:space="0" w:color="auto"/>
-            </w:tcBorders>
-            <w:shd w:val="clear" w:color="000000" w:fill="C8864D"/>
-            <w:noWrap/>
-            <w:vAlign w:val="bottom"/>
-            <w:hideMark/>
-          </w:tcPr>
-          <w:p>
-            <w:pPr>
-              <w:spacing w:after="0" w:line="240" w:lineRule="auto"/>
-              <w:jc w:val="center"/>
-              <w:rPr>
-                <w:rFonts w:ascii="Aptos Narrow" w:eastAsia="Times New Roman" w:hAnsi="Aptos Narrow" w:cs="Times New Roman"/>
-                <w:b/>
-                <w:bCs/>
-                <w:color w:val="FFFFFF"/>
-                <w:kern w:val="0"/>
-                <w:szCs w:val="22"/>
-                <w14:ligatures w14:val="none"/>
-              </w:rPr>
-            </w:pPr>
-            <w:r>
-              <w:rPr>
-                <w:rFonts w:ascii="Aptos Narrow" w:eastAsia="Times New Roman" w:hAnsi="Aptos Narrow" w:cs="Times New Roman"/>
-                <w:b/>
-                <w:bCs/>
-                <w:color w:val="FFFFFF"/>
-                <w:kern w:val="0"/>
-                <w:szCs w:val="22"/>
-                <w14:ligatures w14:val="none"/>
-              </w:rPr>
-              <w:t xml:space="preserve">  135 dias</w:t>
-            </w:r>
-          </w:p>
-        </w:tc>
-      </w:tr>
-      <w:tr>
-        <w:trPr>
-          <w:trHeight w:val="339"/>
-        </w:trPr>
-        <w:tc>
-          <w:tcPr>
-            <w:tcW w:w="4680" w:type="dxa"/>
-            <w:tcBorders>
-              <w:top w:val="nil"/>
-              <w:left w:val="single" w:sz="4" w:space="0" w:color="auto"/>
-              <w:bottom w:val="single" w:sz="4" w:space="0" w:color="auto"/>
-              <w:right w:val="single" w:sz="4" w:space="0" w:color="auto"/>
-            </w:tcBorders>
-            <w:shd w:val="clear" w:color="000000" w:fill="80350F"/>
-            <w:noWrap/>
-            <w:vAlign w:val="bottom"/>
-            <w:hideMark/>
-          </w:tcPr>
-          <w:p>
-            <w:pPr>
-              <w:spacing w:after="0" w:line="240" w:lineRule="auto"/>
-              <w:jc w:val="center"/>
-              <w:rPr>
-                <w:rFonts w:ascii="Aptos Narrow" w:eastAsia="Times New Roman" w:hAnsi="Aptos Narrow" w:cs="Times New Roman"/>
-                <w:b/>
-                <w:bCs/>
-                <w:color w:val="FFFFFF"/>
-                <w:kern w:val="0"/>
-                <w:szCs w:val="22"/>
-                <w14:ligatures w14:val="none"/>
-              </w:rPr>
-            </w:pPr>
-            <w:r>
-              <w:rPr>
-                <w:rFonts w:ascii="Aptos Narrow" w:eastAsia="Times New Roman" w:hAnsi="Aptos Narrow" w:cs="Times New Roman"/>
-                <w:b/>
-                <w:bCs/>
-                <w:color w:val="FFFFFF"/>
-                <w:kern w:val="0"/>
-                <w:szCs w:val="22"/>
-                <w14:ligatures w14:val="none"/>
-              </w:rPr>
-              <w:t>Sprint 1</w:t>
-            </w:r>
-          </w:p>
-        </w:tc>
-        <w:tc>
-          <w:tcPr>
-            <w:tcW w:w="1540" w:type="dxa"/>
-            <w:tcBorders>
-              <w:top w:val="nil"/>
-              <w:left w:val="nil"/>
-              <w:bottom w:val="single" w:sz="4" w:space="0" w:color="auto"/>
-              <w:right w:val="single" w:sz="4" w:space="0" w:color="auto"/>
-            </w:tcBorders>
-            <w:shd w:val="clear" w:color="000000" w:fill="80350F"/>
-            <w:noWrap/>
-            <w:vAlign w:val="bottom"/>
-            <w:hideMark/>
-          </w:tcPr>
-          <w:p>
-            <w:pPr>
-              <w:spacing w:after="0" w:line="240" w:lineRule="auto"/>
-              <w:jc w:val="center"/>
-              <w:rPr>
-                <w:rFonts w:ascii="Aptos Narrow" w:eastAsia="Times New Roman" w:hAnsi="Aptos Narrow" w:cs="Times New Roman"/>
-                <w:b/>
-                <w:bCs/>
-                <w:color w:val="FFFFFF"/>
-                <w:kern w:val="0"/>
-                <w:szCs w:val="22"/>
-                <w14:ligatures w14:val="none"/>
-              </w:rPr>
-            </w:pPr>
-            <w:r>
-              <w:rPr>
-                <w:rFonts w:ascii="Aptos Narrow" w:eastAsia="Times New Roman" w:hAnsi="Aptos Narrow" w:cs="Times New Roman"/>
-                <w:b/>
-                <w:bCs/>
-                <w:color w:val="FFFFFF"/>
-                <w:kern w:val="0"/>
-                <w:szCs w:val="22"/>
-                <w14:ligatures w14:val="none"/>
-              </w:rPr>
-              <w:t>05/</w:t>
-            </w:r>
-            <w:proofErr w:type="spellStart"/>
-            <w:r>
-              <w:rPr>
-                <w:rFonts w:ascii="Aptos Narrow" w:eastAsia="Times New Roman" w:hAnsi="Aptos Narrow" w:cs="Times New Roman"/>
-                <w:b/>
-                <w:bCs/>
-                <w:color w:val="FFFFFF"/>
-                <w:kern w:val="0"/>
-                <w:szCs w:val="22"/>
-                <w14:ligatures w14:val="none"/>
-              </w:rPr>
-              <w:t>fev</w:t>
-            </w:r>
-            <w:proofErr w:type="spellEnd"/>
-          </w:p>
-        </w:tc>
-      </w:tr>
-      <w:tr>
-        <w:trPr>
-          <w:trHeight w:val="288"/>
-        </w:trPr>
-        <w:tc>
-          <w:tcPr>
-            <w:tcW w:w="4680" w:type="dxa"/>
-            <w:tcBorders>
-              <w:top w:val="nil"/>
-              <w:left w:val="single" w:sz="4" w:space="0" w:color="auto"/>
-              <w:bottom w:val="single" w:sz="4" w:space="0" w:color="auto"/>
-              <w:right w:val="single" w:sz="4" w:space="0" w:color="auto"/>
-            </w:tcBorders>
-            <w:shd w:val="clear" w:color="auto" w:fill="auto"/>
-            <w:noWrap/>
-            <w:vAlign w:val="bottom"/>
-            <w:hideMark/>
-          </w:tcPr>
-          <w:p>
-            <w:pPr>
-              <w:spacing w:after="0" w:line="240" w:lineRule="auto"/>
-              <w:rPr>
-                <w:rFonts w:ascii="Aptos Narrow" w:eastAsia="Times New Roman" w:hAnsi="Aptos Narrow" w:cs="Times New Roman"/>
-                <w:kern w:val="0"/>
-                <w:szCs w:val="22"/>
-                <w14:ligatures w14:val="none"/>
-              </w:rPr>
-            </w:pPr>
-            <w:r>
-              <w:rPr>
-                <w:rFonts w:ascii="Aptos Narrow" w:eastAsia="Times New Roman" w:hAnsi="Aptos Narrow" w:cs="Times New Roman"/>
-                <w:kern w:val="0"/>
-                <w:szCs w:val="22"/>
-                <w14:ligatures w14:val="none"/>
-              </w:rPr>
-              <w:t>Contextualização e Apresentação das Propostas</w:t>
-            </w:r>
-          </w:p>
-        </w:tc>
-        <w:tc>
-          <w:tcPr>
-            <w:tcW w:w="1540" w:type="dxa"/>
-            <w:tcBorders>
-              <w:top w:val="nil"/>
-              <w:left w:val="nil"/>
-              <w:bottom w:val="single" w:sz="4" w:space="0" w:color="auto"/>
-              <w:right w:val="single" w:sz="4" w:space="0" w:color="auto"/>
-            </w:tcBorders>
-            <w:shd w:val="clear" w:color="auto" w:fill="auto"/>
-            <w:noWrap/>
-            <w:vAlign w:val="bottom"/>
-            <w:hideMark/>
-          </w:tcPr>
-          <w:p>
-            <w:pPr>
-              <w:spacing w:after="0" w:line="240" w:lineRule="auto"/>
-              <w:jc w:val="center"/>
-              <w:rPr>
-                <w:rFonts w:ascii="Aptos Narrow" w:eastAsia="Times New Roman" w:hAnsi="Aptos Narrow" w:cs="Times New Roman"/>
-                <w:b/>
-                <w:bCs/>
-                <w:kern w:val="0"/>
-                <w:szCs w:val="22"/>
-                <w14:ligatures w14:val="none"/>
-              </w:rPr>
-            </w:pPr>
-            <w:r>
-              <w:rPr>
-                <w:rFonts w:ascii="Aptos Narrow" w:eastAsia="Times New Roman" w:hAnsi="Aptos Narrow" w:cs="Times New Roman"/>
-                <w:b/>
-                <w:bCs/>
-                <w:kern w:val="0"/>
-                <w:szCs w:val="22"/>
-                <w14:ligatures w14:val="none"/>
-              </w:rPr>
-              <w:t>09/</w:t>
-            </w:r>
-            <w:proofErr w:type="spellStart"/>
-            <w:r>
-              <w:rPr>
-                <w:rFonts w:ascii="Aptos Narrow" w:eastAsia="Times New Roman" w:hAnsi="Aptos Narrow" w:cs="Times New Roman"/>
-                <w:b/>
-                <w:bCs/>
-                <w:kern w:val="0"/>
-                <w:szCs w:val="22"/>
-                <w14:ligatures w14:val="none"/>
-              </w:rPr>
-              <w:t>fev</w:t>
-            </w:r>
-            <w:proofErr w:type="spellEnd"/>
-          </w:p>
-        </w:tc>
-      </w:tr>
-      <w:tr>
-        <w:trPr>
-          <w:trHeight w:val="288"/>
-        </w:trPr>
-        <w:tc>
-          <w:tcPr>
-            <w:tcW w:w="4680" w:type="dxa"/>
-            <w:tcBorders>
-              <w:top w:val="nil"/>
-              <w:left w:val="single" w:sz="4" w:space="0" w:color="auto"/>
-              <w:bottom w:val="single" w:sz="4" w:space="0" w:color="auto"/>
-              <w:right w:val="single" w:sz="4" w:space="0" w:color="auto"/>
-            </w:tcBorders>
-            <w:shd w:val="clear" w:color="auto" w:fill="auto"/>
-            <w:noWrap/>
-            <w:vAlign w:val="bottom"/>
-            <w:hideMark/>
-          </w:tcPr>
-          <w:p>
-            <w:pPr>
-              <w:spacing w:after="0" w:line="240" w:lineRule="auto"/>
-              <w:rPr>
-                <w:rFonts w:ascii="Aptos Narrow" w:eastAsia="Times New Roman" w:hAnsi="Aptos Narrow" w:cs="Times New Roman"/>
-                <w:kern w:val="0"/>
-                <w:szCs w:val="22"/>
-                <w14:ligatures w14:val="none"/>
-              </w:rPr>
-            </w:pPr>
-            <w:r>
-              <w:rPr>
-                <w:rFonts w:ascii="Aptos Narrow" w:eastAsia="Times New Roman" w:hAnsi="Aptos Narrow" w:cs="Times New Roman"/>
-                <w:kern w:val="0"/>
-                <w:szCs w:val="22"/>
-                <w14:ligatures w14:val="none"/>
-              </w:rPr>
-              <w:t>Definição do Tema</w:t>
-            </w:r>
-          </w:p>
-        </w:tc>
-        <w:tc>
-          <w:tcPr>
-            <w:tcW w:w="1540" w:type="dxa"/>
-            <w:tcBorders>
-              <w:top w:val="nil"/>
-              <w:left w:val="nil"/>
-              <w:bottom w:val="single" w:sz="4" w:space="0" w:color="auto"/>
-              <w:right w:val="single" w:sz="4" w:space="0" w:color="auto"/>
-            </w:tcBorders>
-            <w:shd w:val="clear" w:color="auto" w:fill="auto"/>
-            <w:noWrap/>
-            <w:vAlign w:val="bottom"/>
-            <w:hideMark/>
-          </w:tcPr>
-          <w:p>
-            <w:pPr>
-              <w:spacing w:after="0" w:line="240" w:lineRule="auto"/>
-              <w:jc w:val="center"/>
-              <w:rPr>
-                <w:rFonts w:ascii="Aptos Narrow" w:eastAsia="Times New Roman" w:hAnsi="Aptos Narrow" w:cs="Times New Roman"/>
-                <w:b/>
-                <w:bCs/>
-                <w:kern w:val="0"/>
-                <w:szCs w:val="22"/>
-                <w14:ligatures w14:val="none"/>
-              </w:rPr>
-            </w:pPr>
-            <w:r>
-              <w:rPr>
-                <w:rFonts w:ascii="Aptos Narrow" w:eastAsia="Times New Roman" w:hAnsi="Aptos Narrow" w:cs="Times New Roman"/>
-                <w:b/>
-                <w:bCs/>
-                <w:kern w:val="0"/>
-                <w:szCs w:val="22"/>
-                <w14:ligatures w14:val="none"/>
-              </w:rPr>
-              <w:t>07/</w:t>
-            </w:r>
-            <w:proofErr w:type="spellStart"/>
-            <w:r>
-              <w:rPr>
-                <w:rFonts w:ascii="Aptos Narrow" w:eastAsia="Times New Roman" w:hAnsi="Aptos Narrow" w:cs="Times New Roman"/>
-                <w:b/>
-                <w:bCs/>
-                <w:kern w:val="0"/>
-                <w:szCs w:val="22"/>
-                <w14:ligatures w14:val="none"/>
-              </w:rPr>
-              <w:t>fev</w:t>
-            </w:r>
-            <w:proofErr w:type="spellEnd"/>
-          </w:p>
-        </w:tc>
-      </w:tr>
-      <w:tr>
-        <w:trPr>
-          <w:trHeight w:val="288"/>
-        </w:trPr>
-        <w:tc>
-          <w:tcPr>
-            <w:tcW w:w="4680" w:type="dxa"/>
-            <w:tcBorders>
-              <w:top w:val="nil"/>
-              <w:left w:val="single" w:sz="4" w:space="0" w:color="auto"/>
-              <w:bottom w:val="single" w:sz="4" w:space="0" w:color="auto"/>
-              <w:right w:val="single" w:sz="4" w:space="0" w:color="auto"/>
-            </w:tcBorders>
-            <w:shd w:val="clear" w:color="auto" w:fill="auto"/>
-            <w:noWrap/>
-            <w:vAlign w:val="bottom"/>
-            <w:hideMark/>
-          </w:tcPr>
-          <w:p>
-            <w:pPr>
-              <w:spacing w:after="0" w:line="240" w:lineRule="auto"/>
-              <w:rPr>
-                <w:rFonts w:ascii="Aptos Narrow" w:eastAsia="Times New Roman" w:hAnsi="Aptos Narrow" w:cs="Times New Roman"/>
-                <w:kern w:val="0"/>
-                <w:szCs w:val="22"/>
-                <w14:ligatures w14:val="none"/>
-              </w:rPr>
-            </w:pPr>
-            <w:r>
-              <w:rPr>
-                <w:rFonts w:ascii="Aptos Narrow" w:eastAsia="Times New Roman" w:hAnsi="Aptos Narrow" w:cs="Times New Roman"/>
-                <w:kern w:val="0"/>
-                <w:szCs w:val="22"/>
-                <w14:ligatures w14:val="none"/>
-              </w:rPr>
-              <w:t>Documentação do Projeto</w:t>
-            </w:r>
-          </w:p>
-        </w:tc>
-        <w:tc>
-          <w:tcPr>
-            <w:tcW w:w="1540" w:type="dxa"/>
-            <w:tcBorders>
-              <w:top w:val="nil"/>
-              <w:left w:val="nil"/>
-              <w:bottom w:val="single" w:sz="4" w:space="0" w:color="auto"/>
-              <w:right w:val="single" w:sz="4" w:space="0" w:color="auto"/>
-            </w:tcBorders>
-            <w:shd w:val="clear" w:color="auto" w:fill="auto"/>
-            <w:noWrap/>
-            <w:vAlign w:val="bottom"/>
-            <w:hideMark/>
-          </w:tcPr>
-          <w:p>
-            <w:pPr>
-              <w:spacing w:after="0" w:line="240" w:lineRule="auto"/>
-              <w:jc w:val="center"/>
-              <w:rPr>
-                <w:rFonts w:ascii="Aptos Narrow" w:eastAsia="Times New Roman" w:hAnsi="Aptos Narrow" w:cs="Times New Roman"/>
-                <w:b/>
-                <w:bCs/>
-                <w:kern w:val="0"/>
-                <w:szCs w:val="22"/>
-                <w14:ligatures w14:val="none"/>
-              </w:rPr>
-            </w:pPr>
-            <w:r>
-              <w:rPr>
-                <w:rFonts w:ascii="Aptos Narrow" w:eastAsia="Times New Roman" w:hAnsi="Aptos Narrow" w:cs="Times New Roman"/>
-                <w:b/>
-                <w:bCs/>
-                <w:kern w:val="0"/>
-                <w:szCs w:val="22"/>
-                <w14:ligatures w14:val="none"/>
-              </w:rPr>
-              <w:t xml:space="preserve"> 17/</w:t>
-            </w:r>
-            <w:proofErr w:type="spellStart"/>
-            <w:r>
-              <w:rPr>
-                <w:rFonts w:ascii="Aptos Narrow" w:eastAsia="Times New Roman" w:hAnsi="Aptos Narrow" w:cs="Times New Roman"/>
-                <w:b/>
-                <w:bCs/>
-                <w:kern w:val="0"/>
-                <w:szCs w:val="22"/>
-                <w14:ligatures w14:val="none"/>
-              </w:rPr>
-              <w:t>fev</w:t>
-            </w:r>
-            <w:proofErr w:type="spellEnd"/>
-          </w:p>
-        </w:tc>
-      </w:tr>
-      <w:tr>
-        <w:trPr>
-          <w:trHeight w:val="288"/>
-        </w:trPr>
-        <w:tc>
-          <w:tcPr>
-            <w:tcW w:w="4680" w:type="dxa"/>
-            <w:tcBorders>
-              <w:top w:val="nil"/>
-              <w:left w:val="single" w:sz="4" w:space="0" w:color="auto"/>
-              <w:bottom w:val="single" w:sz="4" w:space="0" w:color="auto"/>
-              <w:right w:val="single" w:sz="4" w:space="0" w:color="auto"/>
-            </w:tcBorders>
-            <w:shd w:val="clear" w:color="auto" w:fill="auto"/>
-            <w:noWrap/>
-            <w:vAlign w:val="bottom"/>
-            <w:hideMark/>
-          </w:tcPr>
-          <w:p>
-            <w:pPr>
-              <w:spacing w:after="0" w:line="240" w:lineRule="auto"/>
-              <w:rPr>
-                <w:rFonts w:ascii="Aptos Narrow" w:eastAsia="Times New Roman" w:hAnsi="Aptos Narrow" w:cs="Times New Roman"/>
-                <w:kern w:val="0"/>
-                <w:szCs w:val="22"/>
-                <w14:ligatures w14:val="none"/>
-              </w:rPr>
-            </w:pPr>
-            <w:r>
-              <w:rPr>
-                <w:rFonts w:ascii="Aptos Narrow" w:eastAsia="Times New Roman" w:hAnsi="Aptos Narrow" w:cs="Times New Roman"/>
-                <w:kern w:val="0"/>
-                <w:szCs w:val="22"/>
-                <w14:ligatures w14:val="none"/>
-              </w:rPr>
-              <w:t>Prototipagem do Site Institucional</w:t>
-            </w:r>
-          </w:p>
-        </w:tc>
-        <w:tc>
-          <w:tcPr>
-            <w:tcW w:w="1540" w:type="dxa"/>
-            <w:tcBorders>
-              <w:top w:val="nil"/>
-              <w:left w:val="nil"/>
-              <w:bottom w:val="single" w:sz="4" w:space="0" w:color="auto"/>
-              <w:right w:val="single" w:sz="4" w:space="0" w:color="auto"/>
-            </w:tcBorders>
-            <w:shd w:val="clear" w:color="auto" w:fill="auto"/>
-            <w:noWrap/>
-            <w:vAlign w:val="bottom"/>
-            <w:hideMark/>
-          </w:tcPr>
-          <w:p>
-            <w:pPr>
-              <w:spacing w:after="0" w:line="240" w:lineRule="auto"/>
-              <w:jc w:val="center"/>
-              <w:rPr>
-                <w:rFonts w:ascii="Aptos Narrow" w:eastAsia="Times New Roman" w:hAnsi="Aptos Narrow" w:cs="Times New Roman"/>
-                <w:b/>
-                <w:bCs/>
-                <w:kern w:val="0"/>
-                <w:szCs w:val="22"/>
-                <w14:ligatures w14:val="none"/>
-              </w:rPr>
-            </w:pPr>
-            <w:r>
-              <w:rPr>
-                <w:rFonts w:ascii="Aptos Narrow" w:eastAsia="Times New Roman" w:hAnsi="Aptos Narrow" w:cs="Times New Roman"/>
-                <w:b/>
-                <w:bCs/>
-                <w:kern w:val="0"/>
-                <w:szCs w:val="22"/>
-                <w14:ligatures w14:val="none"/>
-              </w:rPr>
-              <w:t>15/</w:t>
-            </w:r>
-            <w:proofErr w:type="spellStart"/>
-            <w:r>
-              <w:rPr>
-                <w:rFonts w:ascii="Aptos Narrow" w:eastAsia="Times New Roman" w:hAnsi="Aptos Narrow" w:cs="Times New Roman"/>
-                <w:b/>
-                <w:bCs/>
-                <w:kern w:val="0"/>
-                <w:szCs w:val="22"/>
-                <w14:ligatures w14:val="none"/>
-              </w:rPr>
-              <w:t>fev</w:t>
-            </w:r>
-            <w:proofErr w:type="spellEnd"/>
-          </w:p>
-        </w:tc>
-      </w:tr>
-      <w:tr>
-        <w:trPr>
-          <w:trHeight w:val="288"/>
-        </w:trPr>
-        <w:tc>
-          <w:tcPr>
-            <w:tcW w:w="4680" w:type="dxa"/>
-            <w:tcBorders>
-              <w:top w:val="nil"/>
-              <w:left w:val="single" w:sz="4" w:space="0" w:color="auto"/>
-              <w:bottom w:val="single" w:sz="4" w:space="0" w:color="auto"/>
-              <w:right w:val="single" w:sz="4" w:space="0" w:color="auto"/>
-            </w:tcBorders>
-            <w:shd w:val="clear" w:color="auto" w:fill="auto"/>
-            <w:noWrap/>
-            <w:vAlign w:val="bottom"/>
-            <w:hideMark/>
-          </w:tcPr>
-          <w:p>
-            <w:pPr>
-              <w:spacing w:after="0" w:line="240" w:lineRule="auto"/>
-              <w:rPr>
-                <w:rFonts w:ascii="Aptos Narrow" w:eastAsia="Times New Roman" w:hAnsi="Aptos Narrow" w:cs="Times New Roman"/>
-                <w:kern w:val="0"/>
-                <w:szCs w:val="22"/>
-                <w14:ligatures w14:val="none"/>
-              </w:rPr>
-            </w:pPr>
-            <w:r>
-              <w:rPr>
-                <w:rFonts w:ascii="Aptos Narrow" w:eastAsia="Times New Roman" w:hAnsi="Aptos Narrow" w:cs="Times New Roman"/>
-                <w:kern w:val="0"/>
-                <w:szCs w:val="22"/>
-                <w14:ligatures w14:val="none"/>
-              </w:rPr>
-              <w:t>Criação do Banco de Dados do Projeto</w:t>
-            </w:r>
-          </w:p>
-        </w:tc>
-        <w:tc>
-          <w:tcPr>
-            <w:tcW w:w="1540" w:type="dxa"/>
-            <w:tcBorders>
-              <w:top w:val="nil"/>
-              <w:left w:val="nil"/>
-              <w:bottom w:val="single" w:sz="4" w:space="0" w:color="auto"/>
-              <w:right w:val="single" w:sz="4" w:space="0" w:color="auto"/>
-            </w:tcBorders>
-            <w:shd w:val="clear" w:color="auto" w:fill="auto"/>
-            <w:noWrap/>
-            <w:vAlign w:val="bottom"/>
-            <w:hideMark/>
-          </w:tcPr>
-          <w:p>
-            <w:pPr>
-              <w:spacing w:after="0" w:line="240" w:lineRule="auto"/>
-              <w:jc w:val="center"/>
-              <w:rPr>
-                <w:rFonts w:ascii="Aptos Narrow" w:eastAsia="Times New Roman" w:hAnsi="Aptos Narrow" w:cs="Times New Roman"/>
-                <w:b/>
-                <w:bCs/>
-                <w:kern w:val="0"/>
-                <w:szCs w:val="22"/>
-                <w14:ligatures w14:val="none"/>
-              </w:rPr>
-            </w:pPr>
-            <w:r>
-              <w:rPr>
-                <w:rFonts w:ascii="Aptos Narrow" w:eastAsia="Times New Roman" w:hAnsi="Aptos Narrow" w:cs="Times New Roman"/>
-                <w:b/>
-                <w:bCs/>
-                <w:kern w:val="0"/>
-                <w:szCs w:val="22"/>
-                <w14:ligatures w14:val="none"/>
-              </w:rPr>
-              <w:t>15/</w:t>
-            </w:r>
-            <w:proofErr w:type="spellStart"/>
-            <w:r>
-              <w:rPr>
-                <w:rFonts w:ascii="Aptos Narrow" w:eastAsia="Times New Roman" w:hAnsi="Aptos Narrow" w:cs="Times New Roman"/>
-                <w:b/>
-                <w:bCs/>
-                <w:kern w:val="0"/>
-                <w:szCs w:val="22"/>
-                <w14:ligatures w14:val="none"/>
-              </w:rPr>
-              <w:t>fev</w:t>
-            </w:r>
-            <w:proofErr w:type="spellEnd"/>
-          </w:p>
-        </w:tc>
-      </w:tr>
-      <w:tr>
-        <w:trPr>
-          <w:trHeight w:val="288"/>
-        </w:trPr>
-        <w:tc>
-          <w:tcPr>
-            <w:tcW w:w="4680" w:type="dxa"/>
-            <w:tcBorders>
-              <w:top w:val="nil"/>
-              <w:left w:val="single" w:sz="4" w:space="0" w:color="auto"/>
-              <w:bottom w:val="single" w:sz="4" w:space="0" w:color="auto"/>
-              <w:right w:val="single" w:sz="4" w:space="0" w:color="auto"/>
-            </w:tcBorders>
-            <w:shd w:val="clear" w:color="auto" w:fill="auto"/>
-            <w:noWrap/>
-            <w:vAlign w:val="bottom"/>
-            <w:hideMark/>
-          </w:tcPr>
-          <w:p>
-            <w:pPr>
-              <w:spacing w:after="0" w:line="240" w:lineRule="auto"/>
-              <w:rPr>
-                <w:rFonts w:ascii="Aptos Narrow" w:eastAsia="Times New Roman" w:hAnsi="Aptos Narrow" w:cs="Times New Roman"/>
-                <w:kern w:val="0"/>
-                <w:szCs w:val="22"/>
-                <w14:ligatures w14:val="none"/>
-              </w:rPr>
-            </w:pPr>
-            <w:r>
-              <w:rPr>
-                <w:rFonts w:ascii="Aptos Narrow" w:eastAsia="Times New Roman" w:hAnsi="Aptos Narrow" w:cs="Times New Roman"/>
-                <w:kern w:val="0"/>
-                <w:szCs w:val="22"/>
-                <w14:ligatures w14:val="none"/>
-              </w:rPr>
-              <w:t>Desenvolvimento do Simulador Financeiro</w:t>
-            </w:r>
-          </w:p>
-        </w:tc>
-        <w:tc>
-          <w:tcPr>
-            <w:tcW w:w="1540" w:type="dxa"/>
-            <w:tcBorders>
-              <w:top w:val="nil"/>
-              <w:left w:val="nil"/>
-              <w:bottom w:val="single" w:sz="4" w:space="0" w:color="auto"/>
-              <w:right w:val="single" w:sz="4" w:space="0" w:color="auto"/>
-            </w:tcBorders>
-            <w:shd w:val="clear" w:color="auto" w:fill="auto"/>
-            <w:noWrap/>
-            <w:vAlign w:val="bottom"/>
-            <w:hideMark/>
-          </w:tcPr>
-          <w:p>
-            <w:pPr>
-              <w:spacing w:after="0" w:line="240" w:lineRule="auto"/>
-              <w:jc w:val="center"/>
-              <w:rPr>
-                <w:rFonts w:ascii="Aptos Narrow" w:eastAsia="Times New Roman" w:hAnsi="Aptos Narrow" w:cs="Times New Roman"/>
-                <w:b/>
-                <w:bCs/>
-                <w:kern w:val="0"/>
-                <w:szCs w:val="22"/>
-                <w14:ligatures w14:val="none"/>
-              </w:rPr>
-            </w:pPr>
-            <w:r>
-              <w:rPr>
-                <w:rFonts w:ascii="Aptos Narrow" w:eastAsia="Times New Roman" w:hAnsi="Aptos Narrow" w:cs="Times New Roman"/>
-                <w:b/>
-                <w:bCs/>
-                <w:kern w:val="0"/>
-                <w:szCs w:val="22"/>
-                <w14:ligatures w14:val="none"/>
-              </w:rPr>
-              <w:t>10/</w:t>
-            </w:r>
-            <w:proofErr w:type="spellStart"/>
-            <w:r>
-              <w:rPr>
-                <w:rFonts w:ascii="Aptos Narrow" w:eastAsia="Times New Roman" w:hAnsi="Aptos Narrow" w:cs="Times New Roman"/>
-                <w:b/>
-                <w:bCs/>
-                <w:kern w:val="0"/>
-                <w:szCs w:val="22"/>
-                <w14:ligatures w14:val="none"/>
-              </w:rPr>
-              <w:t>fev</w:t>
-            </w:r>
-            <w:proofErr w:type="spellEnd"/>
-          </w:p>
-        </w:tc>
-      </w:tr>
-      <w:tr>
-        <w:trPr>
-          <w:trHeight w:val="288"/>
-        </w:trPr>
-        <w:tc>
-          <w:tcPr>
-            <w:tcW w:w="4680" w:type="dxa"/>
-            <w:tcBorders>
-              <w:top w:val="nil"/>
-              <w:left w:val="single" w:sz="4" w:space="0" w:color="auto"/>
-              <w:bottom w:val="single" w:sz="4" w:space="0" w:color="auto"/>
-              <w:right w:val="single" w:sz="4" w:space="0" w:color="auto"/>
-            </w:tcBorders>
-            <w:shd w:val="clear" w:color="auto" w:fill="auto"/>
-            <w:noWrap/>
-            <w:vAlign w:val="bottom"/>
-            <w:hideMark/>
-          </w:tcPr>
-          <w:p>
-            <w:pPr>
-              <w:spacing w:after="0" w:line="240" w:lineRule="auto"/>
-              <w:rPr>
-                <w:rFonts w:ascii="Aptos Narrow" w:eastAsia="Times New Roman" w:hAnsi="Aptos Narrow" w:cs="Times New Roman"/>
-                <w:kern w:val="0"/>
-                <w:szCs w:val="22"/>
-                <w14:ligatures w14:val="none"/>
-              </w:rPr>
-            </w:pPr>
-            <w:r>
-              <w:rPr>
-                <w:rFonts w:ascii="Aptos Narrow" w:eastAsia="Times New Roman" w:hAnsi="Aptos Narrow" w:cs="Times New Roman"/>
-                <w:kern w:val="0"/>
-                <w:szCs w:val="22"/>
-                <w14:ligatures w14:val="none"/>
-              </w:rPr>
-              <w:t>Montagem e Testes dos Dispositivos e Sensores</w:t>
-            </w:r>
-          </w:p>
-        </w:tc>
-        <w:tc>
-          <w:tcPr>
-            <w:tcW w:w="1540" w:type="dxa"/>
-            <w:tcBorders>
-              <w:top w:val="nil"/>
-              <w:left w:val="nil"/>
-              <w:bottom w:val="single" w:sz="4" w:space="0" w:color="auto"/>
-              <w:right w:val="single" w:sz="4" w:space="0" w:color="auto"/>
-            </w:tcBorders>
-            <w:shd w:val="clear" w:color="auto" w:fill="auto"/>
-            <w:noWrap/>
-            <w:vAlign w:val="bottom"/>
-            <w:hideMark/>
-          </w:tcPr>
-          <w:p>
-            <w:pPr>
-              <w:spacing w:after="0" w:line="240" w:lineRule="auto"/>
-              <w:jc w:val="center"/>
-              <w:rPr>
-                <w:rFonts w:ascii="Aptos Narrow" w:eastAsia="Times New Roman" w:hAnsi="Aptos Narrow" w:cs="Times New Roman"/>
-                <w:b/>
-                <w:bCs/>
-                <w:kern w:val="0"/>
-                <w:szCs w:val="22"/>
-                <w14:ligatures w14:val="none"/>
-              </w:rPr>
-            </w:pPr>
-            <w:r>
-              <w:rPr>
-                <w:rFonts w:ascii="Aptos Narrow" w:eastAsia="Times New Roman" w:hAnsi="Aptos Narrow" w:cs="Times New Roman"/>
-                <w:b/>
-                <w:bCs/>
-                <w:kern w:val="0"/>
-                <w:szCs w:val="22"/>
-                <w14:ligatures w14:val="none"/>
-              </w:rPr>
-              <w:t>10/</w:t>
-            </w:r>
-            <w:proofErr w:type="spellStart"/>
-            <w:r>
-              <w:rPr>
-                <w:rFonts w:ascii="Aptos Narrow" w:eastAsia="Times New Roman" w:hAnsi="Aptos Narrow" w:cs="Times New Roman"/>
-                <w:b/>
-                <w:bCs/>
-                <w:kern w:val="0"/>
-                <w:szCs w:val="22"/>
-                <w14:ligatures w14:val="none"/>
-              </w:rPr>
-              <w:t>fev</w:t>
-            </w:r>
-            <w:proofErr w:type="spellEnd"/>
-          </w:p>
-        </w:tc>
-      </w:tr>
-      <w:tr>
-        <w:trPr>
-          <w:trHeight w:val="288"/>
-        </w:trPr>
-        <w:tc>
-          <w:tcPr>
-            <w:tcW w:w="4680" w:type="dxa"/>
-            <w:tcBorders>
-              <w:top w:val="nil"/>
-              <w:left w:val="single" w:sz="4" w:space="0" w:color="auto"/>
-              <w:bottom w:val="single" w:sz="4" w:space="0" w:color="auto"/>
-              <w:right w:val="single" w:sz="4" w:space="0" w:color="auto"/>
-            </w:tcBorders>
-            <w:shd w:val="clear" w:color="auto" w:fill="auto"/>
-            <w:noWrap/>
-            <w:vAlign w:val="bottom"/>
-            <w:hideMark/>
-          </w:tcPr>
-          <w:p>
-            <w:pPr>
-              <w:spacing w:after="0" w:line="240" w:lineRule="auto"/>
-              <w:rPr>
-                <w:rFonts w:ascii="Aptos Narrow" w:eastAsia="Times New Roman" w:hAnsi="Aptos Narrow" w:cs="Times New Roman"/>
-                <w:kern w:val="0"/>
-                <w:szCs w:val="22"/>
-                <w14:ligatures w14:val="none"/>
-              </w:rPr>
-            </w:pPr>
-            <w:r>
-              <w:rPr>
-                <w:rFonts w:ascii="Aptos Narrow" w:eastAsia="Times New Roman" w:hAnsi="Aptos Narrow" w:cs="Times New Roman"/>
-                <w:kern w:val="0"/>
-                <w:szCs w:val="22"/>
-                <w14:ligatures w14:val="none"/>
-              </w:rPr>
-              <w:t>Configuração da Máquina Virtual</w:t>
-            </w:r>
-          </w:p>
-        </w:tc>
-        <w:tc>
-          <w:tcPr>
-            <w:tcW w:w="1540" w:type="dxa"/>
-            <w:tcBorders>
-              <w:top w:val="nil"/>
-              <w:left w:val="nil"/>
-              <w:bottom w:val="single" w:sz="4" w:space="0" w:color="auto"/>
-              <w:right w:val="single" w:sz="4" w:space="0" w:color="auto"/>
-            </w:tcBorders>
-            <w:shd w:val="clear" w:color="auto" w:fill="auto"/>
-            <w:noWrap/>
-            <w:vAlign w:val="bottom"/>
-            <w:hideMark/>
-          </w:tcPr>
-          <w:p>
-            <w:pPr>
-              <w:spacing w:after="0" w:line="240" w:lineRule="auto"/>
-              <w:jc w:val="center"/>
-              <w:rPr>
-                <w:rFonts w:ascii="Aptos Narrow" w:eastAsia="Times New Roman" w:hAnsi="Aptos Narrow" w:cs="Times New Roman"/>
-                <w:b/>
-                <w:bCs/>
-                <w:kern w:val="0"/>
-                <w:szCs w:val="22"/>
-                <w14:ligatures w14:val="none"/>
-              </w:rPr>
-            </w:pPr>
-            <w:r>
-              <w:rPr>
-                <w:rFonts w:ascii="Aptos Narrow" w:eastAsia="Times New Roman" w:hAnsi="Aptos Narrow" w:cs="Times New Roman"/>
-                <w:b/>
-                <w:bCs/>
-                <w:kern w:val="0"/>
-                <w:szCs w:val="22"/>
-                <w14:ligatures w14:val="none"/>
-              </w:rPr>
-              <w:t>07/</w:t>
-            </w:r>
-            <w:proofErr w:type="spellStart"/>
-            <w:r>
-              <w:rPr>
-                <w:rFonts w:ascii="Aptos Narrow" w:eastAsia="Times New Roman" w:hAnsi="Aptos Narrow" w:cs="Times New Roman"/>
-                <w:b/>
-                <w:bCs/>
-                <w:kern w:val="0"/>
-                <w:szCs w:val="22"/>
-                <w14:ligatures w14:val="none"/>
-              </w:rPr>
-              <w:t>fev</w:t>
-            </w:r>
-            <w:proofErr w:type="spellEnd"/>
-          </w:p>
-        </w:tc>
-      </w:tr>
-      <w:tr>
-        <w:trPr>
-          <w:trHeight w:val="288"/>
-        </w:trPr>
-        <w:tc>
-          <w:tcPr>
-            <w:tcW w:w="4680" w:type="dxa"/>
-            <w:tcBorders>
-              <w:top w:val="nil"/>
-              <w:left w:val="single" w:sz="4" w:space="0" w:color="auto"/>
-              <w:bottom w:val="single" w:sz="4" w:space="0" w:color="auto"/>
-              <w:right w:val="single" w:sz="4" w:space="0" w:color="auto"/>
-            </w:tcBorders>
-            <w:shd w:val="clear" w:color="000000" w:fill="80350F"/>
-            <w:noWrap/>
-            <w:vAlign w:val="bottom"/>
-            <w:hideMark/>
-          </w:tcPr>
-          <w:p>
-            <w:pPr>
-              <w:spacing w:after="0" w:line="240" w:lineRule="auto"/>
-              <w:jc w:val="center"/>
-              <w:rPr>
-                <w:rFonts w:ascii="Aptos Narrow" w:eastAsia="Times New Roman" w:hAnsi="Aptos Narrow" w:cs="Times New Roman"/>
-                <w:b/>
-                <w:bCs/>
-                <w:color w:val="FFFFFF"/>
-                <w:kern w:val="0"/>
-                <w:szCs w:val="22"/>
-                <w14:ligatures w14:val="none"/>
-              </w:rPr>
-            </w:pPr>
-            <w:r>
-              <w:rPr>
-                <w:rFonts w:ascii="Aptos Narrow" w:eastAsia="Times New Roman" w:hAnsi="Aptos Narrow" w:cs="Times New Roman"/>
-                <w:b/>
-                <w:bCs/>
-                <w:color w:val="FFFFFF"/>
-                <w:kern w:val="0"/>
-                <w:szCs w:val="22"/>
-                <w14:ligatures w14:val="none"/>
-              </w:rPr>
-              <w:t>Sprint 2</w:t>
-            </w:r>
-          </w:p>
-        </w:tc>
-        <w:tc>
-          <w:tcPr>
-            <w:tcW w:w="1540" w:type="dxa"/>
-            <w:tcBorders>
-              <w:top w:val="nil"/>
-              <w:left w:val="nil"/>
-              <w:bottom w:val="single" w:sz="4" w:space="0" w:color="auto"/>
-              <w:right w:val="single" w:sz="4" w:space="0" w:color="auto"/>
-            </w:tcBorders>
-            <w:shd w:val="clear" w:color="000000" w:fill="80350F"/>
-            <w:noWrap/>
-            <w:vAlign w:val="bottom"/>
-            <w:hideMark/>
-          </w:tcPr>
-          <w:p>
-            <w:pPr>
-              <w:spacing w:after="0" w:line="240" w:lineRule="auto"/>
-              <w:jc w:val="center"/>
-              <w:rPr>
-                <w:rFonts w:ascii="Aptos Narrow" w:eastAsia="Times New Roman" w:hAnsi="Aptos Narrow" w:cs="Times New Roman"/>
-                <w:b/>
-                <w:bCs/>
-                <w:color w:val="FFFFFF"/>
-                <w:kern w:val="0"/>
-                <w:szCs w:val="22"/>
-                <w14:ligatures w14:val="none"/>
-              </w:rPr>
-            </w:pPr>
-            <w:r>
-              <w:rPr>
-                <w:rFonts w:ascii="Aptos Narrow" w:eastAsia="Times New Roman" w:hAnsi="Aptos Narrow" w:cs="Times New Roman"/>
-                <w:b/>
-                <w:bCs/>
-                <w:color w:val="FFFFFF"/>
-                <w:kern w:val="0"/>
-                <w:szCs w:val="22"/>
-                <w14:ligatures w14:val="none"/>
-              </w:rPr>
-              <w:t>28/mar</w:t>
-            </w:r>
-          </w:p>
-        </w:tc>
-      </w:tr>
-      <w:tr>
-        <w:trPr>
-          <w:trHeight w:val="288"/>
-        </w:trPr>
-        <w:tc>
-          <w:tcPr>
-            <w:tcW w:w="4680" w:type="dxa"/>
-            <w:tcBorders>
-              <w:top w:val="nil"/>
-              <w:left w:val="single" w:sz="4" w:space="0" w:color="auto"/>
-              <w:bottom w:val="single" w:sz="4" w:space="0" w:color="auto"/>
-              <w:right w:val="single" w:sz="4" w:space="0" w:color="auto"/>
-            </w:tcBorders>
-            <w:shd w:val="clear" w:color="auto" w:fill="auto"/>
-            <w:noWrap/>
-            <w:vAlign w:val="bottom"/>
-            <w:hideMark/>
-          </w:tcPr>
-          <w:p>
-            <w:pPr>
-              <w:spacing w:after="0" w:line="240" w:lineRule="auto"/>
-              <w:rPr>
-                <w:rFonts w:ascii="Aptos Narrow" w:eastAsia="Times New Roman" w:hAnsi="Aptos Narrow" w:cs="Times New Roman"/>
-                <w:kern w:val="0"/>
-                <w:szCs w:val="22"/>
-                <w14:ligatures w14:val="none"/>
-              </w:rPr>
-            </w:pPr>
-            <w:r>
-              <w:rPr>
-                <w:rFonts w:ascii="Aptos Narrow" w:eastAsia="Times New Roman" w:hAnsi="Aptos Narrow" w:cs="Times New Roman"/>
-                <w:kern w:val="0"/>
-                <w:szCs w:val="22"/>
-                <w14:ligatures w14:val="none"/>
-              </w:rPr>
-              <w:t>Planilha de Riscos</w:t>
-            </w:r>
-          </w:p>
-        </w:tc>
-        <w:tc>
-          <w:tcPr>
-            <w:tcW w:w="1540" w:type="dxa"/>
-            <w:tcBorders>
-              <w:top w:val="nil"/>
-              <w:left w:val="nil"/>
-              <w:bottom w:val="single" w:sz="4" w:space="0" w:color="auto"/>
-              <w:right w:val="single" w:sz="4" w:space="0" w:color="auto"/>
-            </w:tcBorders>
-            <w:shd w:val="clear" w:color="auto" w:fill="auto"/>
-            <w:noWrap/>
-            <w:vAlign w:val="bottom"/>
-            <w:hideMark/>
-          </w:tcPr>
-          <w:p>
-            <w:pPr>
-              <w:spacing w:after="0" w:line="240" w:lineRule="auto"/>
-              <w:jc w:val="center"/>
-              <w:rPr>
-                <w:rFonts w:ascii="Aptos Narrow" w:eastAsia="Times New Roman" w:hAnsi="Aptos Narrow" w:cs="Times New Roman"/>
-                <w:b/>
-                <w:bCs/>
-                <w:kern w:val="0"/>
-                <w:szCs w:val="22"/>
-                <w14:ligatures w14:val="none"/>
-              </w:rPr>
-            </w:pPr>
-            <w:r>
-              <w:rPr>
-                <w:rFonts w:ascii="Aptos Narrow" w:eastAsia="Times New Roman" w:hAnsi="Aptos Narrow" w:cs="Times New Roman"/>
-                <w:b/>
-                <w:bCs/>
-                <w:kern w:val="0"/>
-                <w:szCs w:val="22"/>
-                <w14:ligatures w14:val="none"/>
-              </w:rPr>
-              <w:t>04/</w:t>
-            </w:r>
-            <w:proofErr w:type="spellStart"/>
-            <w:r>
-              <w:rPr>
-                <w:rFonts w:ascii="Aptos Narrow" w:eastAsia="Times New Roman" w:hAnsi="Aptos Narrow" w:cs="Times New Roman"/>
-                <w:b/>
-                <w:bCs/>
-                <w:kern w:val="0"/>
-                <w:szCs w:val="22"/>
-                <w14:ligatures w14:val="none"/>
-              </w:rPr>
-              <w:t>abr</w:t>
-            </w:r>
-            <w:proofErr w:type="spellEnd"/>
-          </w:p>
-        </w:tc>
-      </w:tr>
-      <w:tr>
-        <w:trPr>
-          <w:trHeight w:val="288"/>
-        </w:trPr>
-        <w:tc>
-          <w:tcPr>
-            <w:tcW w:w="4680" w:type="dxa"/>
-            <w:tcBorders>
-              <w:top w:val="nil"/>
-              <w:left w:val="single" w:sz="4" w:space="0" w:color="auto"/>
-              <w:bottom w:val="single" w:sz="4" w:space="0" w:color="auto"/>
-              <w:right w:val="single" w:sz="4" w:space="0" w:color="auto"/>
-            </w:tcBorders>
-            <w:shd w:val="clear" w:color="auto" w:fill="auto"/>
-            <w:noWrap/>
-            <w:vAlign w:val="bottom"/>
-            <w:hideMark/>
-          </w:tcPr>
-          <w:p>
-            <w:pPr>
-              <w:spacing w:after="0" w:line="240" w:lineRule="auto"/>
-              <w:rPr>
-                <w:rFonts w:ascii="Aptos Narrow" w:eastAsia="Times New Roman" w:hAnsi="Aptos Narrow" w:cs="Times New Roman"/>
-                <w:kern w:val="0"/>
-                <w:szCs w:val="22"/>
-                <w14:ligatures w14:val="none"/>
-              </w:rPr>
-            </w:pPr>
-            <w:r>
-              <w:rPr>
-                <w:rFonts w:ascii="Aptos Narrow" w:eastAsia="Times New Roman" w:hAnsi="Aptos Narrow" w:cs="Times New Roman"/>
-                <w:kern w:val="0"/>
-                <w:szCs w:val="22"/>
-                <w14:ligatures w14:val="none"/>
-              </w:rPr>
-              <w:t>Planejamento Backlog sprint2</w:t>
-            </w:r>
-          </w:p>
-        </w:tc>
-        <w:tc>
-          <w:tcPr>
-            <w:tcW w:w="1540" w:type="dxa"/>
-            <w:tcBorders>
-              <w:top w:val="nil"/>
-              <w:left w:val="nil"/>
-              <w:bottom w:val="single" w:sz="4" w:space="0" w:color="auto"/>
-              <w:right w:val="single" w:sz="4" w:space="0" w:color="auto"/>
-            </w:tcBorders>
-            <w:shd w:val="clear" w:color="auto" w:fill="auto"/>
-            <w:noWrap/>
-            <w:vAlign w:val="bottom"/>
-            <w:hideMark/>
-          </w:tcPr>
-          <w:p>
-            <w:pPr>
-              <w:spacing w:after="0" w:line="240" w:lineRule="auto"/>
-              <w:jc w:val="center"/>
-              <w:rPr>
-                <w:rFonts w:ascii="Aptos Narrow" w:eastAsia="Times New Roman" w:hAnsi="Aptos Narrow" w:cs="Times New Roman"/>
-                <w:b/>
-                <w:bCs/>
-                <w:kern w:val="0"/>
-                <w:szCs w:val="22"/>
-                <w14:ligatures w14:val="none"/>
-              </w:rPr>
-            </w:pPr>
-            <w:r>
-              <w:rPr>
-                <w:rFonts w:ascii="Aptos Narrow" w:eastAsia="Times New Roman" w:hAnsi="Aptos Narrow" w:cs="Times New Roman"/>
-                <w:b/>
-                <w:bCs/>
-                <w:kern w:val="0"/>
-                <w:szCs w:val="22"/>
-                <w14:ligatures w14:val="none"/>
-              </w:rPr>
-              <w:t>15/</w:t>
-            </w:r>
-            <w:proofErr w:type="spellStart"/>
-            <w:r>
-              <w:rPr>
-                <w:rFonts w:ascii="Aptos Narrow" w:eastAsia="Times New Roman" w:hAnsi="Aptos Narrow" w:cs="Times New Roman"/>
-                <w:b/>
-                <w:bCs/>
-                <w:kern w:val="0"/>
-                <w:szCs w:val="22"/>
-                <w14:ligatures w14:val="none"/>
-              </w:rPr>
-              <w:t>abr</w:t>
-            </w:r>
-            <w:proofErr w:type="spellEnd"/>
-          </w:p>
-        </w:tc>
-      </w:tr>
-      <w:tr>
-        <w:trPr>
-          <w:trHeight w:val="288"/>
-        </w:trPr>
-        <w:tc>
-          <w:tcPr>
-            <w:tcW w:w="4680" w:type="dxa"/>
-            <w:tcBorders>
-              <w:top w:val="nil"/>
-              <w:left w:val="single" w:sz="4" w:space="0" w:color="auto"/>
-              <w:bottom w:val="single" w:sz="4" w:space="0" w:color="auto"/>
-              <w:right w:val="single" w:sz="4" w:space="0" w:color="auto"/>
-            </w:tcBorders>
-            <w:shd w:val="clear" w:color="auto" w:fill="auto"/>
-            <w:noWrap/>
-            <w:vAlign w:val="bottom"/>
-            <w:hideMark/>
-          </w:tcPr>
-          <w:p>
-            <w:pPr>
-              <w:spacing w:after="0" w:line="240" w:lineRule="auto"/>
-              <w:rPr>
-                <w:rFonts w:ascii="Aptos Narrow" w:eastAsia="Times New Roman" w:hAnsi="Aptos Narrow" w:cs="Times New Roman"/>
-                <w:kern w:val="0"/>
-                <w:szCs w:val="22"/>
-                <w14:ligatures w14:val="none"/>
-              </w:rPr>
-            </w:pPr>
-            <w:r>
-              <w:rPr>
-                <w:rFonts w:ascii="Aptos Narrow" w:eastAsia="Times New Roman" w:hAnsi="Aptos Narrow" w:cs="Times New Roman"/>
-                <w:kern w:val="0"/>
-                <w:szCs w:val="22"/>
-                <w14:ligatures w14:val="none"/>
-              </w:rPr>
-              <w:t>Site institucional</w:t>
-            </w:r>
-          </w:p>
-        </w:tc>
-        <w:tc>
-          <w:tcPr>
-            <w:tcW w:w="1540" w:type="dxa"/>
-            <w:tcBorders>
-              <w:top w:val="nil"/>
-              <w:left w:val="nil"/>
-              <w:bottom w:val="single" w:sz="4" w:space="0" w:color="auto"/>
-              <w:right w:val="single" w:sz="4" w:space="0" w:color="auto"/>
-            </w:tcBorders>
-            <w:shd w:val="clear" w:color="auto" w:fill="auto"/>
-            <w:noWrap/>
-            <w:vAlign w:val="bottom"/>
-            <w:hideMark/>
-          </w:tcPr>
-          <w:p>
-            <w:pPr>
-              <w:spacing w:after="0" w:line="240" w:lineRule="auto"/>
-              <w:jc w:val="center"/>
-              <w:rPr>
-                <w:rFonts w:ascii="Aptos Narrow" w:eastAsia="Times New Roman" w:hAnsi="Aptos Narrow" w:cs="Times New Roman"/>
-                <w:b/>
-                <w:bCs/>
-                <w:kern w:val="0"/>
-                <w:szCs w:val="22"/>
-                <w14:ligatures w14:val="none"/>
-              </w:rPr>
-            </w:pPr>
-            <w:r>
-              <w:rPr>
-                <w:rFonts w:ascii="Aptos Narrow" w:eastAsia="Times New Roman" w:hAnsi="Aptos Narrow" w:cs="Times New Roman"/>
-                <w:b/>
-                <w:bCs/>
-                <w:kern w:val="0"/>
-                <w:szCs w:val="22"/>
-                <w14:ligatures w14:val="none"/>
-              </w:rPr>
-              <w:t>25/</w:t>
-            </w:r>
-            <w:proofErr w:type="spellStart"/>
-            <w:r>
-              <w:rPr>
-                <w:rFonts w:ascii="Aptos Narrow" w:eastAsia="Times New Roman" w:hAnsi="Aptos Narrow" w:cs="Times New Roman"/>
-                <w:b/>
-                <w:bCs/>
-                <w:kern w:val="0"/>
-                <w:szCs w:val="22"/>
-                <w14:ligatures w14:val="none"/>
-              </w:rPr>
-              <w:t>abr</w:t>
-            </w:r>
-            <w:proofErr w:type="spellEnd"/>
-          </w:p>
-        </w:tc>
-      </w:tr>
-      <w:tr>
-        <w:trPr>
-          <w:trHeight w:val="288"/>
-        </w:trPr>
-        <w:tc>
-          <w:tcPr>
-            <w:tcW w:w="4680" w:type="dxa"/>
-            <w:tcBorders>
-              <w:top w:val="nil"/>
-              <w:left w:val="single" w:sz="4" w:space="0" w:color="auto"/>
-              <w:bottom w:val="single" w:sz="4" w:space="0" w:color="auto"/>
-              <w:right w:val="single" w:sz="4" w:space="0" w:color="auto"/>
-            </w:tcBorders>
-            <w:shd w:val="clear" w:color="auto" w:fill="auto"/>
-            <w:noWrap/>
-            <w:vAlign w:val="bottom"/>
-            <w:hideMark/>
-          </w:tcPr>
-          <w:p>
-            <w:pPr>
-              <w:spacing w:after="0" w:line="240" w:lineRule="auto"/>
-              <w:rPr>
-                <w:rFonts w:ascii="Aptos Narrow" w:eastAsia="Times New Roman" w:hAnsi="Aptos Narrow" w:cs="Times New Roman"/>
-                <w:kern w:val="0"/>
-                <w:szCs w:val="22"/>
-                <w14:ligatures w14:val="none"/>
-              </w:rPr>
-            </w:pPr>
-            <w:r>
-              <w:rPr>
-                <w:rFonts w:ascii="Aptos Narrow" w:eastAsia="Times New Roman" w:hAnsi="Aptos Narrow" w:cs="Times New Roman"/>
-                <w:kern w:val="0"/>
-                <w:szCs w:val="22"/>
-                <w14:ligatures w14:val="none"/>
-              </w:rPr>
-              <w:t>Tela de Login e Cadastro</w:t>
-            </w:r>
-          </w:p>
-        </w:tc>
-        <w:tc>
-          <w:tcPr>
-            <w:tcW w:w="1540" w:type="dxa"/>
-            <w:tcBorders>
-              <w:top w:val="nil"/>
-              <w:left w:val="nil"/>
-              <w:bottom w:val="single" w:sz="4" w:space="0" w:color="auto"/>
-              <w:right w:val="single" w:sz="4" w:space="0" w:color="auto"/>
-            </w:tcBorders>
-            <w:shd w:val="clear" w:color="auto" w:fill="auto"/>
-            <w:noWrap/>
-            <w:vAlign w:val="bottom"/>
-            <w:hideMark/>
-          </w:tcPr>
-          <w:p>
-            <w:pPr>
-              <w:spacing w:after="0" w:line="240" w:lineRule="auto"/>
-              <w:jc w:val="center"/>
-              <w:rPr>
-                <w:rFonts w:ascii="Aptos Narrow" w:eastAsia="Times New Roman" w:hAnsi="Aptos Narrow" w:cs="Times New Roman"/>
-                <w:b/>
-                <w:bCs/>
-                <w:kern w:val="0"/>
-                <w:szCs w:val="22"/>
-                <w14:ligatures w14:val="none"/>
-              </w:rPr>
-            </w:pPr>
-            <w:r>
-              <w:rPr>
-                <w:rFonts w:ascii="Aptos Narrow" w:eastAsia="Times New Roman" w:hAnsi="Aptos Narrow" w:cs="Times New Roman"/>
-                <w:b/>
-                <w:bCs/>
-                <w:kern w:val="0"/>
-                <w:szCs w:val="22"/>
-                <w14:ligatures w14:val="none"/>
-              </w:rPr>
-              <w:t>28/</w:t>
-            </w:r>
-            <w:proofErr w:type="spellStart"/>
-            <w:r>
-              <w:rPr>
-                <w:rFonts w:ascii="Aptos Narrow" w:eastAsia="Times New Roman" w:hAnsi="Aptos Narrow" w:cs="Times New Roman"/>
-                <w:b/>
-                <w:bCs/>
-                <w:kern w:val="0"/>
-                <w:szCs w:val="22"/>
-                <w14:ligatures w14:val="none"/>
-              </w:rPr>
-              <w:t>abr</w:t>
-            </w:r>
-            <w:proofErr w:type="spellEnd"/>
-          </w:p>
-        </w:tc>
-      </w:tr>
-      <w:tr>
-        <w:trPr>
-          <w:trHeight w:val="288"/>
-        </w:trPr>
-        <w:tc>
-          <w:tcPr>
-            <w:tcW w:w="4680" w:type="dxa"/>
-            <w:tcBorders>
-              <w:top w:val="nil"/>
-              <w:left w:val="single" w:sz="4" w:space="0" w:color="auto"/>
-              <w:bottom w:val="single" w:sz="4" w:space="0" w:color="auto"/>
-              <w:right w:val="single" w:sz="4" w:space="0" w:color="auto"/>
-            </w:tcBorders>
-            <w:shd w:val="clear" w:color="auto" w:fill="auto"/>
-            <w:noWrap/>
-            <w:vAlign w:val="bottom"/>
-            <w:hideMark/>
-          </w:tcPr>
-          <w:p>
-            <w:pPr>
-              <w:spacing w:after="0" w:line="240" w:lineRule="auto"/>
-              <w:rPr>
-                <w:rFonts w:ascii="Aptos Narrow" w:eastAsia="Times New Roman" w:hAnsi="Aptos Narrow" w:cs="Times New Roman"/>
-                <w:kern w:val="0"/>
-                <w:szCs w:val="22"/>
-                <w14:ligatures w14:val="none"/>
-              </w:rPr>
-            </w:pPr>
-            <w:r>
-              <w:rPr>
-                <w:rFonts w:ascii="Aptos Narrow" w:eastAsia="Times New Roman" w:hAnsi="Aptos Narrow" w:cs="Times New Roman"/>
-                <w:kern w:val="0"/>
-                <w:szCs w:val="22"/>
-                <w14:ligatures w14:val="none"/>
-              </w:rPr>
-              <w:t>Dashboards</w:t>
-            </w:r>
-          </w:p>
-        </w:tc>
-        <w:tc>
-          <w:tcPr>
-            <w:tcW w:w="1540" w:type="dxa"/>
-            <w:tcBorders>
-              <w:top w:val="nil"/>
-              <w:left w:val="nil"/>
-              <w:bottom w:val="single" w:sz="4" w:space="0" w:color="auto"/>
-              <w:right w:val="single" w:sz="4" w:space="0" w:color="auto"/>
-            </w:tcBorders>
-            <w:shd w:val="clear" w:color="auto" w:fill="auto"/>
-            <w:noWrap/>
-            <w:vAlign w:val="bottom"/>
-            <w:hideMark/>
-          </w:tcPr>
-          <w:p>
-            <w:pPr>
-              <w:spacing w:after="0" w:line="240" w:lineRule="auto"/>
-              <w:jc w:val="center"/>
-              <w:rPr>
-                <w:rFonts w:ascii="Aptos Narrow" w:eastAsia="Times New Roman" w:hAnsi="Aptos Narrow" w:cs="Times New Roman"/>
-                <w:b/>
-                <w:bCs/>
-                <w:kern w:val="0"/>
-                <w:szCs w:val="22"/>
-                <w14:ligatures w14:val="none"/>
-              </w:rPr>
-            </w:pPr>
-            <w:r>
-              <w:rPr>
-                <w:rFonts w:ascii="Aptos Narrow" w:eastAsia="Times New Roman" w:hAnsi="Aptos Narrow" w:cs="Times New Roman"/>
-                <w:b/>
-                <w:bCs/>
-                <w:kern w:val="0"/>
-                <w:szCs w:val="22"/>
-                <w14:ligatures w14:val="none"/>
-              </w:rPr>
-              <w:t>25/</w:t>
-            </w:r>
-            <w:proofErr w:type="spellStart"/>
-            <w:r>
-              <w:rPr>
-                <w:rFonts w:ascii="Aptos Narrow" w:eastAsia="Times New Roman" w:hAnsi="Aptos Narrow" w:cs="Times New Roman"/>
-                <w:b/>
-                <w:bCs/>
-                <w:kern w:val="0"/>
-                <w:szCs w:val="22"/>
-                <w14:ligatures w14:val="none"/>
-              </w:rPr>
-              <w:t>abr</w:t>
-            </w:r>
-            <w:proofErr w:type="spellEnd"/>
-          </w:p>
-        </w:tc>
-      </w:tr>
-      <w:tr>
-        <w:trPr>
-          <w:trHeight w:val="288"/>
-        </w:trPr>
-        <w:tc>
-          <w:tcPr>
-            <w:tcW w:w="4680" w:type="dxa"/>
-            <w:tcBorders>
-              <w:top w:val="nil"/>
-              <w:left w:val="single" w:sz="4" w:space="0" w:color="auto"/>
-              <w:bottom w:val="single" w:sz="4" w:space="0" w:color="auto"/>
-              <w:right w:val="single" w:sz="4" w:space="0" w:color="auto"/>
-            </w:tcBorders>
-            <w:shd w:val="clear" w:color="auto" w:fill="auto"/>
-            <w:noWrap/>
-            <w:vAlign w:val="bottom"/>
-            <w:hideMark/>
-          </w:tcPr>
-          <w:p>
-            <w:pPr>
-              <w:spacing w:after="0" w:line="240" w:lineRule="auto"/>
-              <w:rPr>
-                <w:rFonts w:ascii="Aptos Narrow" w:eastAsia="Times New Roman" w:hAnsi="Aptos Narrow" w:cs="Times New Roman"/>
-                <w:kern w:val="0"/>
-                <w:szCs w:val="22"/>
-                <w14:ligatures w14:val="none"/>
-              </w:rPr>
-            </w:pPr>
-            <w:r>
-              <w:rPr>
-                <w:rFonts w:ascii="Aptos Narrow" w:eastAsia="Times New Roman" w:hAnsi="Aptos Narrow" w:cs="Times New Roman"/>
-                <w:kern w:val="0"/>
-                <w:szCs w:val="22"/>
-                <w14:ligatures w14:val="none"/>
-              </w:rPr>
-              <w:t>Modelagem do Banco de Dados</w:t>
-            </w:r>
-          </w:p>
-        </w:tc>
-        <w:tc>
-          <w:tcPr>
-            <w:tcW w:w="1540" w:type="dxa"/>
-            <w:tcBorders>
-              <w:top w:val="nil"/>
-              <w:left w:val="nil"/>
-              <w:bottom w:val="single" w:sz="4" w:space="0" w:color="auto"/>
-              <w:right w:val="single" w:sz="4" w:space="0" w:color="auto"/>
-            </w:tcBorders>
-            <w:shd w:val="clear" w:color="auto" w:fill="auto"/>
-            <w:noWrap/>
-            <w:vAlign w:val="bottom"/>
-            <w:hideMark/>
-          </w:tcPr>
-          <w:p>
-            <w:pPr>
-              <w:spacing w:after="0" w:line="240" w:lineRule="auto"/>
-              <w:jc w:val="center"/>
-              <w:rPr>
-                <w:rFonts w:ascii="Aptos Narrow" w:eastAsia="Times New Roman" w:hAnsi="Aptos Narrow" w:cs="Times New Roman"/>
-                <w:b/>
-                <w:bCs/>
-                <w:kern w:val="0"/>
-                <w:szCs w:val="22"/>
-                <w14:ligatures w14:val="none"/>
-              </w:rPr>
-            </w:pPr>
-            <w:r>
-              <w:rPr>
-                <w:rFonts w:ascii="Aptos Narrow" w:eastAsia="Times New Roman" w:hAnsi="Aptos Narrow" w:cs="Times New Roman"/>
-                <w:b/>
-                <w:bCs/>
-                <w:kern w:val="0"/>
-                <w:szCs w:val="22"/>
-                <w14:ligatures w14:val="none"/>
-              </w:rPr>
-              <w:t>11/</w:t>
-            </w:r>
-            <w:proofErr w:type="spellStart"/>
-            <w:r>
-              <w:rPr>
-                <w:rFonts w:ascii="Aptos Narrow" w:eastAsia="Times New Roman" w:hAnsi="Aptos Narrow" w:cs="Times New Roman"/>
-                <w:b/>
-                <w:bCs/>
-                <w:kern w:val="0"/>
-                <w:szCs w:val="22"/>
-                <w14:ligatures w14:val="none"/>
-              </w:rPr>
-              <w:t>abr</w:t>
-            </w:r>
-            <w:proofErr w:type="spellEnd"/>
-          </w:p>
-        </w:tc>
-      </w:tr>
-      <w:tr>
-        <w:trPr>
-          <w:trHeight w:val="288"/>
-        </w:trPr>
-        <w:tc>
-          <w:tcPr>
-            <w:tcW w:w="4680" w:type="dxa"/>
-            <w:tcBorders>
-              <w:top w:val="nil"/>
-              <w:left w:val="single" w:sz="4" w:space="0" w:color="auto"/>
-              <w:bottom w:val="single" w:sz="4" w:space="0" w:color="auto"/>
-              <w:right w:val="single" w:sz="4" w:space="0" w:color="auto"/>
-            </w:tcBorders>
-            <w:shd w:val="clear" w:color="auto" w:fill="auto"/>
-            <w:noWrap/>
-            <w:vAlign w:val="bottom"/>
-            <w:hideMark/>
-          </w:tcPr>
-          <w:p>
-            <w:pPr>
-              <w:spacing w:after="0" w:line="240" w:lineRule="auto"/>
-              <w:rPr>
-                <w:rFonts w:ascii="Aptos Narrow" w:eastAsia="Times New Roman" w:hAnsi="Aptos Narrow" w:cs="Times New Roman"/>
-                <w:kern w:val="0"/>
-                <w:szCs w:val="22"/>
-                <w14:ligatures w14:val="none"/>
-              </w:rPr>
-            </w:pPr>
-            <w:r>
-              <w:rPr>
-                <w:rFonts w:ascii="Aptos Narrow" w:eastAsia="Times New Roman" w:hAnsi="Aptos Narrow" w:cs="Times New Roman"/>
-                <w:kern w:val="0"/>
-                <w:szCs w:val="22"/>
-                <w14:ligatures w14:val="none"/>
-              </w:rPr>
-              <w:t>Script Banco de Dados</w:t>
-            </w:r>
-          </w:p>
-        </w:tc>
-        <w:tc>
-          <w:tcPr>
-            <w:tcW w:w="1540" w:type="dxa"/>
-            <w:tcBorders>
-              <w:top w:val="nil"/>
-              <w:left w:val="nil"/>
-              <w:bottom w:val="single" w:sz="4" w:space="0" w:color="auto"/>
-              <w:right w:val="single" w:sz="4" w:space="0" w:color="auto"/>
-            </w:tcBorders>
-            <w:shd w:val="clear" w:color="auto" w:fill="auto"/>
-            <w:noWrap/>
-            <w:vAlign w:val="bottom"/>
-            <w:hideMark/>
-          </w:tcPr>
-          <w:p>
-            <w:pPr>
-              <w:spacing w:after="0" w:line="240" w:lineRule="auto"/>
-              <w:jc w:val="center"/>
-              <w:rPr>
-                <w:rFonts w:ascii="Aptos Narrow" w:eastAsia="Times New Roman" w:hAnsi="Aptos Narrow" w:cs="Times New Roman"/>
-                <w:b/>
-                <w:bCs/>
-                <w:kern w:val="0"/>
-                <w:szCs w:val="22"/>
-                <w14:ligatures w14:val="none"/>
-              </w:rPr>
-            </w:pPr>
-            <w:r>
-              <w:rPr>
-                <w:rFonts w:ascii="Aptos Narrow" w:eastAsia="Times New Roman" w:hAnsi="Aptos Narrow" w:cs="Times New Roman"/>
-                <w:b/>
-                <w:bCs/>
-                <w:kern w:val="0"/>
-                <w:szCs w:val="22"/>
-                <w14:ligatures w14:val="none"/>
-              </w:rPr>
-              <w:t>12/</w:t>
-            </w:r>
-            <w:proofErr w:type="spellStart"/>
-            <w:r>
-              <w:rPr>
-                <w:rFonts w:ascii="Aptos Narrow" w:eastAsia="Times New Roman" w:hAnsi="Aptos Narrow" w:cs="Times New Roman"/>
-                <w:b/>
-                <w:bCs/>
-                <w:kern w:val="0"/>
-                <w:szCs w:val="22"/>
-                <w14:ligatures w14:val="none"/>
-              </w:rPr>
-              <w:t>abr</w:t>
-            </w:r>
-            <w:proofErr w:type="spellEnd"/>
-          </w:p>
-        </w:tc>
-      </w:tr>
-      <w:tr>
-        <w:trPr>
-          <w:trHeight w:val="288"/>
-        </w:trPr>
-        <w:tc>
-          <w:tcPr>
-            <w:tcW w:w="4680" w:type="dxa"/>
-            <w:tcBorders>
-              <w:top w:val="nil"/>
-              <w:left w:val="single" w:sz="4" w:space="0" w:color="auto"/>
-              <w:bottom w:val="single" w:sz="4" w:space="0" w:color="auto"/>
-              <w:right w:val="single" w:sz="4" w:space="0" w:color="auto"/>
-            </w:tcBorders>
-            <w:shd w:val="clear" w:color="auto" w:fill="auto"/>
-            <w:noWrap/>
-            <w:vAlign w:val="bottom"/>
-            <w:hideMark/>
-          </w:tcPr>
-          <w:p>
-            <w:pPr>
-              <w:spacing w:after="0" w:line="240" w:lineRule="auto"/>
-              <w:rPr>
-                <w:rFonts w:ascii="Aptos Narrow" w:eastAsia="Times New Roman" w:hAnsi="Aptos Narrow" w:cs="Times New Roman"/>
-                <w:kern w:val="0"/>
-                <w:szCs w:val="22"/>
-                <w14:ligatures w14:val="none"/>
-              </w:rPr>
-            </w:pPr>
-            <w:r>
-              <w:rPr>
-                <w:rFonts w:ascii="Aptos Narrow" w:eastAsia="Times New Roman" w:hAnsi="Aptos Narrow" w:cs="Times New Roman"/>
-                <w:kern w:val="0"/>
-                <w:szCs w:val="22"/>
-                <w14:ligatures w14:val="none"/>
-              </w:rPr>
-              <w:t xml:space="preserve">Diagrama de Solução </w:t>
-            </w:r>
-          </w:p>
-        </w:tc>
-        <w:tc>
-          <w:tcPr>
-            <w:tcW w:w="1540" w:type="dxa"/>
-            <w:tcBorders>
-              <w:top w:val="nil"/>
-              <w:left w:val="nil"/>
-              <w:bottom w:val="single" w:sz="4" w:space="0" w:color="auto"/>
-              <w:right w:val="single" w:sz="4" w:space="0" w:color="auto"/>
-            </w:tcBorders>
-            <w:shd w:val="clear" w:color="auto" w:fill="auto"/>
-            <w:noWrap/>
-            <w:vAlign w:val="bottom"/>
-            <w:hideMark/>
-          </w:tcPr>
-          <w:p>
-            <w:pPr>
-              <w:spacing w:after="0" w:line="240" w:lineRule="auto"/>
-              <w:jc w:val="center"/>
-              <w:rPr>
-                <w:rFonts w:ascii="Aptos Narrow" w:eastAsia="Times New Roman" w:hAnsi="Aptos Narrow" w:cs="Times New Roman"/>
-                <w:b/>
-                <w:bCs/>
-                <w:kern w:val="0"/>
-                <w:szCs w:val="22"/>
-                <w14:ligatures w14:val="none"/>
-              </w:rPr>
-            </w:pPr>
-            <w:r>
-              <w:rPr>
-                <w:rFonts w:ascii="Aptos Narrow" w:eastAsia="Times New Roman" w:hAnsi="Aptos Narrow" w:cs="Times New Roman"/>
-                <w:b/>
-                <w:bCs/>
-                <w:kern w:val="0"/>
-                <w:szCs w:val="22"/>
-                <w14:ligatures w14:val="none"/>
-              </w:rPr>
-              <w:t>21/</w:t>
-            </w:r>
-            <w:proofErr w:type="spellStart"/>
-            <w:r>
-              <w:rPr>
-                <w:rFonts w:ascii="Aptos Narrow" w:eastAsia="Times New Roman" w:hAnsi="Aptos Narrow" w:cs="Times New Roman"/>
-                <w:b/>
-                <w:bCs/>
-                <w:kern w:val="0"/>
-                <w:szCs w:val="22"/>
-                <w14:ligatures w14:val="none"/>
-              </w:rPr>
-              <w:t>abr</w:t>
-            </w:r>
-            <w:proofErr w:type="spellEnd"/>
-          </w:p>
-        </w:tc>
-      </w:tr>
-      <w:tr>
-        <w:trPr>
-          <w:trHeight w:val="288"/>
-        </w:trPr>
-        <w:tc>
-          <w:tcPr>
-            <w:tcW w:w="4680" w:type="dxa"/>
-            <w:tcBorders>
-              <w:top w:val="nil"/>
-              <w:left w:val="single" w:sz="4" w:space="0" w:color="auto"/>
-              <w:bottom w:val="single" w:sz="4" w:space="0" w:color="auto"/>
-              <w:right w:val="single" w:sz="4" w:space="0" w:color="auto"/>
-            </w:tcBorders>
-            <w:shd w:val="clear" w:color="auto" w:fill="auto"/>
-            <w:noWrap/>
-            <w:vAlign w:val="bottom"/>
-            <w:hideMark/>
-          </w:tcPr>
-          <w:p>
-            <w:pPr>
-              <w:spacing w:after="0" w:line="240" w:lineRule="auto"/>
-              <w:rPr>
-                <w:rFonts w:ascii="Aptos Narrow" w:eastAsia="Times New Roman" w:hAnsi="Aptos Narrow" w:cs="Times New Roman"/>
-                <w:kern w:val="0"/>
-                <w:szCs w:val="22"/>
-                <w14:ligatures w14:val="none"/>
-              </w:rPr>
-            </w:pPr>
-            <w:r>
-              <w:rPr>
-                <w:rFonts w:ascii="Aptos Narrow" w:eastAsia="Times New Roman" w:hAnsi="Aptos Narrow" w:cs="Times New Roman"/>
-                <w:kern w:val="0"/>
-                <w:szCs w:val="22"/>
-                <w14:ligatures w14:val="none"/>
-              </w:rPr>
-              <w:t>Ferramenta de Gestão</w:t>
-            </w:r>
-          </w:p>
-        </w:tc>
-        <w:tc>
-          <w:tcPr>
-            <w:tcW w:w="1540" w:type="dxa"/>
-            <w:tcBorders>
-              <w:top w:val="nil"/>
-              <w:left w:val="nil"/>
-              <w:bottom w:val="single" w:sz="4" w:space="0" w:color="auto"/>
-              <w:right w:val="single" w:sz="4" w:space="0" w:color="auto"/>
-            </w:tcBorders>
-            <w:shd w:val="clear" w:color="auto" w:fill="auto"/>
-            <w:noWrap/>
-            <w:vAlign w:val="bottom"/>
-            <w:hideMark/>
-          </w:tcPr>
-          <w:p>
-            <w:pPr>
-              <w:spacing w:after="0" w:line="240" w:lineRule="auto"/>
-              <w:jc w:val="center"/>
-              <w:rPr>
-                <w:rFonts w:ascii="Aptos Narrow" w:eastAsia="Times New Roman" w:hAnsi="Aptos Narrow" w:cs="Times New Roman"/>
-                <w:b/>
-                <w:bCs/>
-                <w:kern w:val="0"/>
-                <w:szCs w:val="22"/>
-                <w14:ligatures w14:val="none"/>
-              </w:rPr>
-            </w:pPr>
-            <w:r>
-              <w:rPr>
-                <w:rFonts w:ascii="Aptos Narrow" w:eastAsia="Times New Roman" w:hAnsi="Aptos Narrow" w:cs="Times New Roman"/>
-                <w:b/>
-                <w:bCs/>
-                <w:kern w:val="0"/>
-                <w:szCs w:val="22"/>
-                <w14:ligatures w14:val="none"/>
-              </w:rPr>
-              <w:t>28/mar</w:t>
-            </w:r>
-          </w:p>
-        </w:tc>
-      </w:tr>
-      <w:tr>
-        <w:trPr>
-          <w:trHeight w:val="288"/>
-        </w:trPr>
-        <w:tc>
-          <w:tcPr>
-            <w:tcW w:w="4680" w:type="dxa"/>
-            <w:tcBorders>
-              <w:top w:val="nil"/>
-              <w:left w:val="single" w:sz="4" w:space="0" w:color="auto"/>
-              <w:bottom w:val="single" w:sz="4" w:space="0" w:color="auto"/>
-              <w:right w:val="single" w:sz="4" w:space="0" w:color="auto"/>
-            </w:tcBorders>
-            <w:shd w:val="clear" w:color="auto" w:fill="auto"/>
-            <w:noWrap/>
-            <w:vAlign w:val="bottom"/>
-            <w:hideMark/>
-          </w:tcPr>
-          <w:p>
-            <w:pPr>
-              <w:spacing w:after="0" w:line="240" w:lineRule="auto"/>
-              <w:rPr>
-                <w:rFonts w:ascii="Aptos Narrow" w:eastAsia="Times New Roman" w:hAnsi="Aptos Narrow" w:cs="Times New Roman"/>
-                <w:kern w:val="0"/>
-                <w:szCs w:val="22"/>
-                <w14:ligatures w14:val="none"/>
-              </w:rPr>
-            </w:pPr>
-            <w:r>
-              <w:rPr>
-                <w:rFonts w:ascii="Aptos Narrow" w:eastAsia="Times New Roman" w:hAnsi="Aptos Narrow" w:cs="Times New Roman"/>
-                <w:kern w:val="0"/>
-                <w:szCs w:val="22"/>
-                <w14:ligatures w14:val="none"/>
-              </w:rPr>
-              <w:t>Instalação do Banco de Dados na VM</w:t>
-            </w:r>
-          </w:p>
-        </w:tc>
-        <w:tc>
-          <w:tcPr>
-            <w:tcW w:w="1540" w:type="dxa"/>
-            <w:tcBorders>
-              <w:top w:val="nil"/>
-              <w:left w:val="nil"/>
-              <w:bottom w:val="single" w:sz="4" w:space="0" w:color="auto"/>
-              <w:right w:val="single" w:sz="4" w:space="0" w:color="auto"/>
-            </w:tcBorders>
-            <w:shd w:val="clear" w:color="auto" w:fill="auto"/>
-            <w:noWrap/>
-            <w:vAlign w:val="bottom"/>
-            <w:hideMark/>
-          </w:tcPr>
-          <w:p>
-            <w:pPr>
-              <w:spacing w:after="0" w:line="240" w:lineRule="auto"/>
-              <w:jc w:val="center"/>
-              <w:rPr>
-                <w:rFonts w:ascii="Aptos Narrow" w:eastAsia="Times New Roman" w:hAnsi="Aptos Narrow" w:cs="Times New Roman"/>
-                <w:b/>
-                <w:bCs/>
-                <w:kern w:val="0"/>
-                <w:szCs w:val="22"/>
-                <w14:ligatures w14:val="none"/>
-              </w:rPr>
-            </w:pPr>
-            <w:r>
-              <w:rPr>
-                <w:rFonts w:ascii="Aptos Narrow" w:eastAsia="Times New Roman" w:hAnsi="Aptos Narrow" w:cs="Times New Roman"/>
-                <w:b/>
-                <w:bCs/>
-                <w:kern w:val="0"/>
-                <w:szCs w:val="22"/>
-                <w14:ligatures w14:val="none"/>
-              </w:rPr>
-              <w:t>15/</w:t>
-            </w:r>
-            <w:proofErr w:type="spellStart"/>
-            <w:r>
-              <w:rPr>
-                <w:rFonts w:ascii="Aptos Narrow" w:eastAsia="Times New Roman" w:hAnsi="Aptos Narrow" w:cs="Times New Roman"/>
-                <w:b/>
-                <w:bCs/>
-                <w:kern w:val="0"/>
-                <w:szCs w:val="22"/>
-                <w14:ligatures w14:val="none"/>
-              </w:rPr>
-              <w:t>abr</w:t>
-            </w:r>
-            <w:proofErr w:type="spellEnd"/>
-          </w:p>
-        </w:tc>
-      </w:tr>
-      <w:tr>
-        <w:trPr>
-          <w:trHeight w:val="288"/>
-        </w:trPr>
-        <w:tc>
-          <w:tcPr>
-            <w:tcW w:w="4680" w:type="dxa"/>
-            <w:tcBorders>
-              <w:top w:val="nil"/>
-              <w:left w:val="single" w:sz="4" w:space="0" w:color="auto"/>
-              <w:bottom w:val="single" w:sz="4" w:space="0" w:color="auto"/>
-              <w:right w:val="single" w:sz="4" w:space="0" w:color="auto"/>
-            </w:tcBorders>
-            <w:shd w:val="clear" w:color="auto" w:fill="auto"/>
-            <w:noWrap/>
-            <w:vAlign w:val="bottom"/>
-            <w:hideMark/>
-          </w:tcPr>
-          <w:p>
-            <w:pPr>
-              <w:spacing w:after="0" w:line="240" w:lineRule="auto"/>
-              <w:rPr>
-                <w:rFonts w:ascii="Aptos Narrow" w:eastAsia="Times New Roman" w:hAnsi="Aptos Narrow" w:cs="Times New Roman"/>
-                <w:kern w:val="0"/>
-                <w:szCs w:val="22"/>
-                <w14:ligatures w14:val="none"/>
-              </w:rPr>
-            </w:pPr>
-            <w:r>
-              <w:rPr>
-                <w:rFonts w:ascii="Aptos Narrow" w:eastAsia="Times New Roman" w:hAnsi="Aptos Narrow" w:cs="Times New Roman"/>
-                <w:kern w:val="0"/>
-                <w:szCs w:val="22"/>
-                <w14:ligatures w14:val="none"/>
-              </w:rPr>
-              <w:t>Armazenamento de Dados</w:t>
-            </w:r>
-          </w:p>
-        </w:tc>
-        <w:tc>
-          <w:tcPr>
-            <w:tcW w:w="1540" w:type="dxa"/>
-            <w:tcBorders>
-              <w:top w:val="nil"/>
-              <w:left w:val="nil"/>
-              <w:bottom w:val="single" w:sz="4" w:space="0" w:color="auto"/>
-              <w:right w:val="single" w:sz="4" w:space="0" w:color="auto"/>
-            </w:tcBorders>
-            <w:shd w:val="clear" w:color="auto" w:fill="auto"/>
-            <w:noWrap/>
-            <w:vAlign w:val="bottom"/>
-            <w:hideMark/>
-          </w:tcPr>
-          <w:p>
-            <w:pPr>
-              <w:spacing w:after="0" w:line="240" w:lineRule="auto"/>
-              <w:jc w:val="center"/>
-              <w:rPr>
-                <w:rFonts w:ascii="Aptos Narrow" w:eastAsia="Times New Roman" w:hAnsi="Aptos Narrow" w:cs="Times New Roman"/>
-                <w:b/>
-                <w:bCs/>
-                <w:kern w:val="0"/>
-                <w:szCs w:val="22"/>
-                <w14:ligatures w14:val="none"/>
-              </w:rPr>
-            </w:pPr>
-            <w:r>
-              <w:rPr>
-                <w:rFonts w:ascii="Aptos Narrow" w:eastAsia="Times New Roman" w:hAnsi="Aptos Narrow" w:cs="Times New Roman"/>
-                <w:b/>
-                <w:bCs/>
-                <w:kern w:val="0"/>
-                <w:szCs w:val="22"/>
-                <w14:ligatures w14:val="none"/>
-              </w:rPr>
-              <w:t>19/</w:t>
-            </w:r>
-            <w:proofErr w:type="spellStart"/>
-            <w:r>
-              <w:rPr>
-                <w:rFonts w:ascii="Aptos Narrow" w:eastAsia="Times New Roman" w:hAnsi="Aptos Narrow" w:cs="Times New Roman"/>
-                <w:b/>
-                <w:bCs/>
-                <w:kern w:val="0"/>
-                <w:szCs w:val="22"/>
-                <w14:ligatures w14:val="none"/>
-              </w:rPr>
-              <w:t>abr</w:t>
-            </w:r>
-            <w:proofErr w:type="spellEnd"/>
-          </w:p>
-        </w:tc>
-      </w:tr>
-      <w:tr>
-        <w:trPr>
-          <w:trHeight w:val="288"/>
-        </w:trPr>
-        <w:tc>
-          <w:tcPr>
-            <w:tcW w:w="4680" w:type="dxa"/>
-            <w:tcBorders>
-              <w:top w:val="nil"/>
-              <w:left w:val="single" w:sz="4" w:space="0" w:color="auto"/>
-              <w:bottom w:val="single" w:sz="4" w:space="0" w:color="auto"/>
-              <w:right w:val="single" w:sz="4" w:space="0" w:color="auto"/>
-            </w:tcBorders>
-            <w:shd w:val="clear" w:color="auto" w:fill="auto"/>
-            <w:noWrap/>
-            <w:vAlign w:val="bottom"/>
-            <w:hideMark/>
-          </w:tcPr>
-          <w:p>
-            <w:pPr>
-              <w:spacing w:after="0" w:line="240" w:lineRule="auto"/>
-              <w:rPr>
-                <w:rFonts w:ascii="Aptos Narrow" w:eastAsia="Times New Roman" w:hAnsi="Aptos Narrow" w:cs="Times New Roman"/>
-                <w:kern w:val="0"/>
-                <w:szCs w:val="22"/>
-                <w14:ligatures w14:val="none"/>
-              </w:rPr>
-            </w:pPr>
-            <w:r>
-              <w:rPr>
-                <w:rFonts w:ascii="Aptos Narrow" w:eastAsia="Times New Roman" w:hAnsi="Aptos Narrow" w:cs="Times New Roman"/>
-                <w:kern w:val="0"/>
-                <w:szCs w:val="22"/>
-                <w14:ligatures w14:val="none"/>
-              </w:rPr>
-              <w:t>Simulação do Arduíno</w:t>
-            </w:r>
-          </w:p>
-        </w:tc>
-        <w:tc>
-          <w:tcPr>
-            <w:tcW w:w="1540" w:type="dxa"/>
-            <w:tcBorders>
-              <w:top w:val="nil"/>
-              <w:left w:val="nil"/>
-              <w:bottom w:val="single" w:sz="4" w:space="0" w:color="auto"/>
-              <w:right w:val="single" w:sz="4" w:space="0" w:color="auto"/>
-            </w:tcBorders>
-            <w:shd w:val="clear" w:color="auto" w:fill="auto"/>
-            <w:noWrap/>
-            <w:vAlign w:val="bottom"/>
-            <w:hideMark/>
-          </w:tcPr>
-          <w:p>
-            <w:pPr>
-              <w:spacing w:after="0" w:line="240" w:lineRule="auto"/>
-              <w:jc w:val="center"/>
-              <w:rPr>
-                <w:rFonts w:ascii="Aptos Narrow" w:eastAsia="Times New Roman" w:hAnsi="Aptos Narrow" w:cs="Times New Roman"/>
-                <w:b/>
-                <w:bCs/>
-                <w:kern w:val="0"/>
-                <w:szCs w:val="22"/>
-                <w14:ligatures w14:val="none"/>
-              </w:rPr>
-            </w:pPr>
-            <w:r>
-              <w:rPr>
-                <w:rFonts w:ascii="Aptos Narrow" w:eastAsia="Times New Roman" w:hAnsi="Aptos Narrow" w:cs="Times New Roman"/>
-                <w:b/>
-                <w:bCs/>
-                <w:kern w:val="0"/>
-                <w:szCs w:val="22"/>
-                <w14:ligatures w14:val="none"/>
-              </w:rPr>
-              <w:t>16/</w:t>
-            </w:r>
-            <w:proofErr w:type="spellStart"/>
-            <w:r>
-              <w:rPr>
-                <w:rFonts w:ascii="Aptos Narrow" w:eastAsia="Times New Roman" w:hAnsi="Aptos Narrow" w:cs="Times New Roman"/>
-                <w:b/>
-                <w:bCs/>
-                <w:kern w:val="0"/>
-                <w:szCs w:val="22"/>
-                <w14:ligatures w14:val="none"/>
-              </w:rPr>
-              <w:t>abr</w:t>
-            </w:r>
-            <w:proofErr w:type="spellEnd"/>
-          </w:p>
-        </w:tc>
-      </w:tr>
-      <w:tr>
-        <w:trPr>
-          <w:trHeight w:val="288"/>
-        </w:trPr>
-        <w:tc>
-          <w:tcPr>
-            <w:tcW w:w="4680" w:type="dxa"/>
-            <w:tcBorders>
-              <w:top w:val="nil"/>
-              <w:left w:val="single" w:sz="4" w:space="0" w:color="auto"/>
-              <w:bottom w:val="single" w:sz="4" w:space="0" w:color="auto"/>
-              <w:right w:val="single" w:sz="4" w:space="0" w:color="auto"/>
-            </w:tcBorders>
-            <w:shd w:val="clear" w:color="000000" w:fill="80350F"/>
-            <w:noWrap/>
-            <w:vAlign w:val="bottom"/>
-            <w:hideMark/>
-          </w:tcPr>
-          <w:p>
-            <w:pPr>
-              <w:spacing w:after="0" w:line="240" w:lineRule="auto"/>
-              <w:jc w:val="center"/>
-              <w:rPr>
-                <w:rFonts w:ascii="Aptos Narrow" w:eastAsia="Times New Roman" w:hAnsi="Aptos Narrow" w:cs="Times New Roman"/>
-                <w:b/>
-                <w:bCs/>
-                <w:color w:val="FFFFFF"/>
-                <w:kern w:val="0"/>
-                <w:szCs w:val="22"/>
-                <w14:ligatures w14:val="none"/>
-              </w:rPr>
-            </w:pPr>
-            <w:r>
-              <w:rPr>
-                <w:rFonts w:ascii="Aptos Narrow" w:eastAsia="Times New Roman" w:hAnsi="Aptos Narrow" w:cs="Times New Roman"/>
-                <w:b/>
-                <w:bCs/>
-                <w:color w:val="FFFFFF"/>
-                <w:kern w:val="0"/>
-                <w:szCs w:val="22"/>
-                <w14:ligatures w14:val="none"/>
-              </w:rPr>
-              <w:t>Sprint 3</w:t>
-            </w:r>
-          </w:p>
-        </w:tc>
-        <w:tc>
-          <w:tcPr>
-            <w:tcW w:w="1540" w:type="dxa"/>
-            <w:tcBorders>
-              <w:top w:val="nil"/>
-              <w:left w:val="nil"/>
-              <w:bottom w:val="single" w:sz="4" w:space="0" w:color="auto"/>
-              <w:right w:val="single" w:sz="4" w:space="0" w:color="auto"/>
-            </w:tcBorders>
-            <w:shd w:val="clear" w:color="000000" w:fill="80350F"/>
-            <w:noWrap/>
-            <w:vAlign w:val="bottom"/>
-            <w:hideMark/>
-          </w:tcPr>
-          <w:p>
-            <w:pPr>
-              <w:spacing w:after="0" w:line="240" w:lineRule="auto"/>
-              <w:jc w:val="center"/>
-              <w:rPr>
-                <w:rFonts w:ascii="Aptos Narrow" w:eastAsia="Times New Roman" w:hAnsi="Aptos Narrow" w:cs="Times New Roman"/>
-                <w:b/>
-                <w:bCs/>
-                <w:color w:val="FFFFFF"/>
-                <w:kern w:val="0"/>
-                <w:szCs w:val="22"/>
-                <w14:ligatures w14:val="none"/>
-              </w:rPr>
-            </w:pPr>
-            <w:r>
-              <w:rPr>
-                <w:rFonts w:ascii="Aptos Narrow" w:eastAsia="Times New Roman" w:hAnsi="Aptos Narrow" w:cs="Times New Roman"/>
-                <w:b/>
-                <w:bCs/>
-                <w:color w:val="FFFFFF"/>
-                <w:kern w:val="0"/>
-                <w:szCs w:val="22"/>
-                <w14:ligatures w14:val="none"/>
-              </w:rPr>
-              <w:t xml:space="preserve">45 dias </w:t>
-            </w:r>
-          </w:p>
-        </w:tc>
-      </w:tr>
-      <w:tr>
-        <w:trPr>
-          <w:trHeight w:val="288"/>
-        </w:trPr>
-        <w:tc>
-          <w:tcPr>
-            <w:tcW w:w="4680" w:type="dxa"/>
-            <w:tcBorders>
-              <w:top w:val="nil"/>
-              <w:left w:val="single" w:sz="4" w:space="0" w:color="auto"/>
-              <w:bottom w:val="single" w:sz="4" w:space="0" w:color="auto"/>
-              <w:right w:val="single" w:sz="4" w:space="0" w:color="auto"/>
-            </w:tcBorders>
-            <w:shd w:val="clear" w:color="auto" w:fill="auto"/>
-            <w:noWrap/>
-            <w:vAlign w:val="bottom"/>
-            <w:hideMark/>
-          </w:tcPr>
-          <w:p>
-            <w:pPr>
-              <w:spacing w:after="0" w:line="240" w:lineRule="auto"/>
-              <w:rPr>
-                <w:rFonts w:ascii="Aptos Narrow" w:eastAsia="Times New Roman" w:hAnsi="Aptos Narrow" w:cs="Times New Roman"/>
-                <w:kern w:val="0"/>
-                <w:szCs w:val="22"/>
-                <w14:ligatures w14:val="none"/>
-              </w:rPr>
-            </w:pPr>
-            <w:r>
-              <w:rPr>
-                <w:rFonts w:ascii="Aptos Narrow" w:eastAsia="Times New Roman" w:hAnsi="Aptos Narrow" w:cs="Times New Roman"/>
-                <w:kern w:val="0"/>
-                <w:szCs w:val="22"/>
-                <w14:ligatures w14:val="none"/>
-              </w:rPr>
-              <w:t> </w:t>
-            </w:r>
-          </w:p>
-        </w:tc>
-        <w:tc>
-          <w:tcPr>
-            <w:tcW w:w="1540" w:type="dxa"/>
-            <w:tcBorders>
-              <w:top w:val="nil"/>
-              <w:left w:val="nil"/>
-              <w:bottom w:val="single" w:sz="4" w:space="0" w:color="auto"/>
-              <w:right w:val="single" w:sz="4" w:space="0" w:color="auto"/>
-            </w:tcBorders>
-            <w:shd w:val="clear" w:color="auto" w:fill="auto"/>
-            <w:noWrap/>
-            <w:vAlign w:val="bottom"/>
-            <w:hideMark/>
-          </w:tcPr>
-          <w:p>
-            <w:pPr>
-              <w:spacing w:after="0" w:line="240" w:lineRule="auto"/>
-              <w:rPr>
-                <w:rFonts w:ascii="Aptos Narrow" w:eastAsia="Times New Roman" w:hAnsi="Aptos Narrow" w:cs="Times New Roman"/>
-                <w:kern w:val="0"/>
-                <w:szCs w:val="22"/>
-                <w14:ligatures w14:val="none"/>
-              </w:rPr>
-            </w:pPr>
-            <w:r>
-              <w:rPr>
-                <w:rFonts w:ascii="Aptos Narrow" w:eastAsia="Times New Roman" w:hAnsi="Aptos Narrow" w:cs="Times New Roman"/>
-                <w:kern w:val="0"/>
-                <w:szCs w:val="22"/>
-                <w14:ligatures w14:val="none"/>
-              </w:rPr>
-              <w:t> </w:t>
-            </w:r>
-          </w:p>
-        </w:tc>
-      </w:tr>
-      <w:tr>
-        <w:trPr>
-          <w:trHeight w:val="288"/>
-        </w:trPr>
-        <w:tc>
-          <w:tcPr>
-            <w:tcW w:w="4680" w:type="dxa"/>
-            <w:tcBorders>
-              <w:top w:val="nil"/>
-              <w:left w:val="single" w:sz="4" w:space="0" w:color="auto"/>
-              <w:bottom w:val="single" w:sz="4" w:space="0" w:color="auto"/>
-              <w:right w:val="single" w:sz="4" w:space="0" w:color="auto"/>
-            </w:tcBorders>
-            <w:shd w:val="clear" w:color="auto" w:fill="auto"/>
-            <w:noWrap/>
-            <w:vAlign w:val="bottom"/>
-            <w:hideMark/>
-          </w:tcPr>
-          <w:p>
-            <w:pPr>
-              <w:spacing w:after="0" w:line="240" w:lineRule="auto"/>
-              <w:rPr>
-                <w:rFonts w:ascii="Aptos Narrow" w:eastAsia="Times New Roman" w:hAnsi="Aptos Narrow" w:cs="Times New Roman"/>
-                <w:kern w:val="0"/>
-                <w:szCs w:val="22"/>
-                <w14:ligatures w14:val="none"/>
-              </w:rPr>
-            </w:pPr>
-            <w:r>
-              <w:rPr>
-                <w:rFonts w:ascii="Aptos Narrow" w:eastAsia="Times New Roman" w:hAnsi="Aptos Narrow" w:cs="Times New Roman"/>
-                <w:kern w:val="0"/>
-                <w:szCs w:val="22"/>
-                <w14:ligatures w14:val="none"/>
-              </w:rPr>
-              <w:t> </w:t>
-            </w:r>
-          </w:p>
-        </w:tc>
-        <w:tc>
-          <w:tcPr>
-            <w:tcW w:w="1540" w:type="dxa"/>
-            <w:tcBorders>
-              <w:top w:val="nil"/>
-              <w:left w:val="nil"/>
-              <w:bottom w:val="single" w:sz="4" w:space="0" w:color="auto"/>
-              <w:right w:val="single" w:sz="4" w:space="0" w:color="auto"/>
-            </w:tcBorders>
-            <w:shd w:val="clear" w:color="auto" w:fill="auto"/>
-            <w:noWrap/>
-            <w:vAlign w:val="bottom"/>
-            <w:hideMark/>
-          </w:tcPr>
-          <w:p>
-            <w:pPr>
-              <w:spacing w:after="0" w:line="240" w:lineRule="auto"/>
-              <w:rPr>
-                <w:rFonts w:ascii="Aptos Narrow" w:eastAsia="Times New Roman" w:hAnsi="Aptos Narrow" w:cs="Times New Roman"/>
-                <w:kern w:val="0"/>
-                <w:szCs w:val="22"/>
-                <w14:ligatures w14:val="none"/>
-              </w:rPr>
-            </w:pPr>
-            <w:r>
-              <w:rPr>
-                <w:rFonts w:ascii="Aptos Narrow" w:eastAsia="Times New Roman" w:hAnsi="Aptos Narrow" w:cs="Times New Roman"/>
-                <w:kern w:val="0"/>
-                <w:szCs w:val="22"/>
-                <w14:ligatures w14:val="none"/>
-              </w:rPr>
-              <w:t> </w:t>
-            </w:r>
-          </w:p>
-        </w:tc>
-      </w:tr>
-      <w:tr>
-        <w:trPr>
-          <w:trHeight w:val="288"/>
-        </w:trPr>
-        <w:tc>
-          <w:tcPr>
-            <w:tcW w:w="4680" w:type="dxa"/>
-            <w:tcBorders>
-              <w:top w:val="nil"/>
-              <w:left w:val="single" w:sz="4" w:space="0" w:color="auto"/>
-              <w:bottom w:val="single" w:sz="4" w:space="0" w:color="auto"/>
-              <w:right w:val="single" w:sz="4" w:space="0" w:color="auto"/>
-            </w:tcBorders>
-            <w:shd w:val="clear" w:color="auto" w:fill="auto"/>
-            <w:noWrap/>
-            <w:vAlign w:val="bottom"/>
-            <w:hideMark/>
-          </w:tcPr>
-          <w:p>
-            <w:pPr>
-              <w:spacing w:after="0" w:line="240" w:lineRule="auto"/>
-              <w:rPr>
-                <w:rFonts w:ascii="Aptos Narrow" w:eastAsia="Times New Roman" w:hAnsi="Aptos Narrow" w:cs="Times New Roman"/>
-                <w:kern w:val="0"/>
-                <w:szCs w:val="22"/>
-                <w14:ligatures w14:val="none"/>
-              </w:rPr>
-            </w:pPr>
-            <w:r>
-              <w:rPr>
-                <w:rFonts w:ascii="Aptos Narrow" w:eastAsia="Times New Roman" w:hAnsi="Aptos Narrow" w:cs="Times New Roman"/>
-                <w:kern w:val="0"/>
-                <w:szCs w:val="22"/>
-                <w14:ligatures w14:val="none"/>
-              </w:rPr>
-              <w:t> </w:t>
-            </w:r>
-          </w:p>
-        </w:tc>
-        <w:tc>
-          <w:tcPr>
-            <w:tcW w:w="1540" w:type="dxa"/>
-            <w:tcBorders>
-              <w:top w:val="nil"/>
-              <w:left w:val="nil"/>
-              <w:bottom w:val="single" w:sz="4" w:space="0" w:color="auto"/>
-              <w:right w:val="single" w:sz="4" w:space="0" w:color="auto"/>
-            </w:tcBorders>
-            <w:shd w:val="clear" w:color="auto" w:fill="auto"/>
-            <w:noWrap/>
-            <w:vAlign w:val="bottom"/>
-            <w:hideMark/>
-          </w:tcPr>
-          <w:p>
-            <w:pPr>
-              <w:spacing w:after="0" w:line="240" w:lineRule="auto"/>
-              <w:rPr>
-                <w:rFonts w:ascii="Aptos Narrow" w:eastAsia="Times New Roman" w:hAnsi="Aptos Narrow" w:cs="Times New Roman"/>
-                <w:kern w:val="0"/>
-                <w:szCs w:val="22"/>
-                <w14:ligatures w14:val="none"/>
-              </w:rPr>
-            </w:pPr>
-            <w:r>
-              <w:rPr>
-                <w:rFonts w:ascii="Aptos Narrow" w:eastAsia="Times New Roman" w:hAnsi="Aptos Narrow" w:cs="Times New Roman"/>
-                <w:kern w:val="0"/>
-                <w:szCs w:val="22"/>
-                <w14:ligatures w14:val="none"/>
-              </w:rPr>
-              <w:t> </w:t>
-            </w:r>
-          </w:p>
-        </w:tc>
-      </w:tr>
-    </w:tbl>
     <w:p>
       <w:pPr>
         <w:pStyle w:val="Corpodetexto"/>
@@ -6033,6 +3556,56 @@
           <w:bCs/>
         </w:rPr>
       </w:pPr>
+      <w:r>
+        <w:rPr>
+          <w:rFonts w:ascii="Barlow" w:hAnsi="Barlow" w:cs="Arial"/>
+          <w:b/>
+          <w:bCs/>
+          <w:noProof/>
+          <w14:ligatures w14:val="standardContextual"/>
+        </w:rPr>
+        <w:drawing>
+          <wp:inline distT="0" distB="0" distL="0" distR="0" wp14:anchorId="54DD42DA" wp14:editId="0C158BE6">
+            <wp:extent cx="3486637" cy="5582429"/>
+            <wp:effectExtent l="0" t="0" r="0" b="0"/>
+            <wp:docPr id="2107952639" name="Imagem 9" descr="Tabela&#10;&#10;Descrição gerada automaticamente"/>
+            <wp:cNvGraphicFramePr>
+              <a:graphicFrameLocks xmlns:a="http://schemas.openxmlformats.org/drawingml/2006/main" noChangeAspect="1"/>
+            </wp:cNvGraphicFramePr>
+            <a:graphic xmlns:a="http://schemas.openxmlformats.org/drawingml/2006/main">
+              <a:graphicData uri="http://schemas.openxmlformats.org/drawingml/2006/picture">
+                <pic:pic xmlns:pic="http://schemas.openxmlformats.org/drawingml/2006/picture">
+                  <pic:nvPicPr>
+                    <pic:cNvPr id="2107952639" name="Imagem 9" descr="Tabela&#10;&#10;Descrição gerada automaticamente"/>
+                    <pic:cNvPicPr/>
+                  </pic:nvPicPr>
+                  <pic:blipFill>
+                    <a:blip r:embed="rId13">
+                      <a:extLst>
+                        <a:ext uri="{28A0092B-C50C-407E-A947-70E740481C1C}">
+                          <a14:useLocalDpi xmlns:a14="http://schemas.microsoft.com/office/drawing/2010/main" val="0"/>
+                        </a:ext>
+                      </a:extLst>
+                    </a:blip>
+                    <a:stretch>
+                      <a:fillRect/>
+                    </a:stretch>
+                  </pic:blipFill>
+                  <pic:spPr>
+                    <a:xfrm>
+                      <a:off x="0" y="0"/>
+                      <a:ext cx="3486637" cy="5582429"/>
+                    </a:xfrm>
+                    <a:prstGeom prst="rect">
+                      <a:avLst/>
+                    </a:prstGeom>
+                  </pic:spPr>
+                </pic:pic>
+              </a:graphicData>
+            </a:graphic>
+          </wp:inline>
+        </w:drawing>
+      </w:r>
     </w:p>
     <w:p>
       <w:pPr>
@@ -6629,6 +4202,7 @@
           <w:rFonts w:ascii="Barlow" w:hAnsi="Barlow" w:cs="Arial"/>
           <w:b/>
           <w:bCs/>
+          <w:noProof/>
         </w:rPr>
         <w:drawing>
           <wp:inline distT="0" distB="0" distL="0" distR="0" wp14:anchorId="4FA72888" wp14:editId="303408AE">
@@ -6646,7 +4220,7 @@
                     <pic:cNvPicPr/>
                   </pic:nvPicPr>
                   <pic:blipFill>
-                    <a:blip r:embed="rId13"/>
+                    <a:blip r:embed="rId14"/>
                     <a:stretch>
                       <a:fillRect/>
                     </a:stretch>
@@ -6742,6 +4316,8 @@
           <w:rFonts w:ascii="Barlow" w:hAnsi="Barlow" w:cs="Arial"/>
           <w:b/>
           <w:bCs/>
+          <w:noProof/>
+          <w14:ligatures w14:val="standardContextual"/>
         </w:rPr>
       </w:pPr>
       <w:r>
@@ -6778,7 +4354,7 @@
                     <pic:cNvPicPr/>
                   </pic:nvPicPr>
                   <pic:blipFill>
-                    <a:blip r:embed="rId14"/>
+                    <a:blip r:embed="rId15"/>
                     <a:stretch>
                       <a:fillRect/>
                     </a:stretch>
@@ -6801,6 +4377,252 @@
     </w:p>
     <w:p>
       <w:pPr>
+        <w:pStyle w:val="Corpodetexto"/>
+        <w:spacing w:before="0" w:after="120"/>
+        <w:ind w:left="0" w:right="0"/>
+        <w:jc w:val="both"/>
+        <w:rPr>
+          <w:rFonts w:ascii="Barlow" w:hAnsi="Barlow" w:cs="Arial"/>
+          <w:b/>
+          <w:bCs/>
+          <w:noProof/>
+          <w:sz w:val="32"/>
+          <w:szCs w:val="32"/>
+          <w14:ligatures w14:val="standardContextual"/>
+        </w:rPr>
+      </w:pPr>
+    </w:p>
+    <w:p>
+      <w:pPr>
+        <w:pStyle w:val="Corpodetexto"/>
+        <w:spacing w:before="0" w:after="120"/>
+        <w:ind w:left="0" w:right="0"/>
+        <w:jc w:val="center"/>
+        <w:rPr>
+          <w:rFonts w:ascii="Barlow" w:hAnsi="Barlow" w:cs="Arial"/>
+          <w:b/>
+          <w:bCs/>
+          <w:noProof/>
+          <w:sz w:val="28"/>
+          <w:szCs w:val="28"/>
+          <w14:ligatures w14:val="standardContextual"/>
+        </w:rPr>
+      </w:pPr>
+    </w:p>
+    <w:p>
+      <w:pPr>
+        <w:pStyle w:val="Corpodetexto"/>
+        <w:spacing w:before="0" w:after="120"/>
+        <w:ind w:left="0" w:right="0"/>
+        <w:jc w:val="center"/>
+        <w:rPr>
+          <w:rFonts w:ascii="Barlow" w:hAnsi="Barlow" w:cs="Arial"/>
+          <w:b/>
+          <w:bCs/>
+          <w:noProof/>
+          <w:sz w:val="28"/>
+          <w:szCs w:val="28"/>
+          <w14:ligatures w14:val="standardContextual"/>
+        </w:rPr>
+      </w:pPr>
+    </w:p>
+    <w:p>
+      <w:pPr>
+        <w:pStyle w:val="Corpodetexto"/>
+        <w:spacing w:before="0" w:after="120"/>
+        <w:ind w:left="0" w:right="0"/>
+        <w:jc w:val="center"/>
+        <w:rPr>
+          <w:rFonts w:ascii="Barlow" w:hAnsi="Barlow" w:cs="Arial"/>
+          <w:b/>
+          <w:bCs/>
+          <w:noProof/>
+          <w:sz w:val="28"/>
+          <w:szCs w:val="28"/>
+          <w14:ligatures w14:val="standardContextual"/>
+        </w:rPr>
+      </w:pPr>
+      <w:r>
+        <w:rPr>
+          <w:rFonts w:ascii="Barlow" w:hAnsi="Barlow" w:cs="Arial"/>
+          <w:b/>
+          <w:bCs/>
+          <w:noProof/>
+          <w:sz w:val="28"/>
+          <w:szCs w:val="28"/>
+          <w14:ligatures w14:val="standardContextual"/>
+        </w:rPr>
+        <w:t>MANUAL DE INSTAL</w:t>
+      </w:r>
+      <w:r>
+        <w:rPr>
+          <w:rFonts w:ascii="Barlow" w:hAnsi="Barlow" w:cs="Arial"/>
+          <w:b/>
+          <w:bCs/>
+          <w:noProof/>
+          <w:sz w:val="28"/>
+          <w:szCs w:val="28"/>
+          <w14:ligatures w14:val="standardContextual"/>
+        </w:rPr>
+        <w:t>AÇÃO</w:t>
+      </w:r>
+    </w:p>
+    <w:p>
+      <w:pPr>
+        <w:pStyle w:val="Corpodetexto"/>
+        <w:spacing w:before="0" w:after="120"/>
+        <w:ind w:left="0" w:right="0"/>
+        <w:jc w:val="center"/>
+        <w:rPr>
+          <w:rFonts w:ascii="Barlow" w:hAnsi="Barlow" w:cs="Arial"/>
+          <w:b/>
+          <w:bCs/>
+          <w:noProof/>
+          <w:sz w:val="28"/>
+          <w:szCs w:val="28"/>
+          <w14:ligatures w14:val="standardContextual"/>
+        </w:rPr>
+      </w:pPr>
+      <w:r>
+        <w:rPr>
+          <w:rFonts w:ascii="Barlow" w:hAnsi="Barlow" w:cs="Arial"/>
+          <w:b/>
+          <w:bCs/>
+          <w:noProof/>
+          <w:sz w:val="28"/>
+          <w:szCs w:val="28"/>
+          <w14:ligatures w14:val="standardContextual"/>
+        </w:rPr>
+        <w:drawing>
+          <wp:inline distT="0" distB="0" distL="0" distR="0" wp14:anchorId="0CCEC786" wp14:editId="69EC1287">
+            <wp:extent cx="4772691" cy="6668431"/>
+            <wp:effectExtent l="0" t="0" r="8890" b="0"/>
+            <wp:docPr id="1566521141" name="Imagem 10"/>
+            <wp:cNvGraphicFramePr>
+              <a:graphicFrameLocks xmlns:a="http://schemas.openxmlformats.org/drawingml/2006/main" noChangeAspect="1"/>
+            </wp:cNvGraphicFramePr>
+            <a:graphic xmlns:a="http://schemas.openxmlformats.org/drawingml/2006/main">
+              <a:graphicData uri="http://schemas.openxmlformats.org/drawingml/2006/picture">
+                <pic:pic xmlns:pic="http://schemas.openxmlformats.org/drawingml/2006/picture">
+                  <pic:nvPicPr>
+                    <pic:cNvPr id="1566521141" name="Imagem 1566521141"/>
+                    <pic:cNvPicPr/>
+                  </pic:nvPicPr>
+                  <pic:blipFill>
+                    <a:blip r:embed="rId16">
+                      <a:extLst>
+                        <a:ext uri="{28A0092B-C50C-407E-A947-70E740481C1C}">
+                          <a14:useLocalDpi xmlns:a14="http://schemas.microsoft.com/office/drawing/2010/main" val="0"/>
+                        </a:ext>
+                      </a:extLst>
+                    </a:blip>
+                    <a:stretch>
+                      <a:fillRect/>
+                    </a:stretch>
+                  </pic:blipFill>
+                  <pic:spPr>
+                    <a:xfrm>
+                      <a:off x="0" y="0"/>
+                      <a:ext cx="4772691" cy="6668431"/>
+                    </a:xfrm>
+                    <a:prstGeom prst="rect">
+                      <a:avLst/>
+                    </a:prstGeom>
+                  </pic:spPr>
+                </pic:pic>
+              </a:graphicData>
+            </a:graphic>
+          </wp:inline>
+        </w:drawing>
+      </w:r>
+      <w:r>
+        <w:rPr>
+          <w:rFonts w:ascii="Barlow" w:hAnsi="Barlow" w:cs="Arial"/>
+          <w:b/>
+          <w:bCs/>
+          <w:noProof/>
+          <w:sz w:val="28"/>
+          <w:szCs w:val="28"/>
+          <w14:ligatures w14:val="standardContextual"/>
+        </w:rPr>
+        <w:lastRenderedPageBreak/>
+        <w:drawing>
+          <wp:inline distT="0" distB="0" distL="0" distR="0" wp14:anchorId="689C40F9" wp14:editId="661F0F04">
+            <wp:extent cx="4753638" cy="5782482"/>
+            <wp:effectExtent l="0" t="0" r="8890" b="8890"/>
+            <wp:docPr id="1665814355" name="Imagem 11" descr="Texto&#10;&#10;Descrição gerada automaticamente"/>
+            <wp:cNvGraphicFramePr>
+              <a:graphicFrameLocks xmlns:a="http://schemas.openxmlformats.org/drawingml/2006/main" noChangeAspect="1"/>
+            </wp:cNvGraphicFramePr>
+            <a:graphic xmlns:a="http://schemas.openxmlformats.org/drawingml/2006/main">
+              <a:graphicData uri="http://schemas.openxmlformats.org/drawingml/2006/picture">
+                <pic:pic xmlns:pic="http://schemas.openxmlformats.org/drawingml/2006/picture">
+                  <pic:nvPicPr>
+                    <pic:cNvPr id="1665814355" name="Imagem 11" descr="Texto&#10;&#10;Descrição gerada automaticamente"/>
+                    <pic:cNvPicPr/>
+                  </pic:nvPicPr>
+                  <pic:blipFill>
+                    <a:blip r:embed="rId17">
+                      <a:extLst>
+                        <a:ext uri="{28A0092B-C50C-407E-A947-70E740481C1C}">
+                          <a14:useLocalDpi xmlns:a14="http://schemas.microsoft.com/office/drawing/2010/main" val="0"/>
+                        </a:ext>
+                      </a:extLst>
+                    </a:blip>
+                    <a:stretch>
+                      <a:fillRect/>
+                    </a:stretch>
+                  </pic:blipFill>
+                  <pic:spPr>
+                    <a:xfrm>
+                      <a:off x="0" y="0"/>
+                      <a:ext cx="4753638" cy="5782482"/>
+                    </a:xfrm>
+                    <a:prstGeom prst="rect">
+                      <a:avLst/>
+                    </a:prstGeom>
+                  </pic:spPr>
+                </pic:pic>
+              </a:graphicData>
+            </a:graphic>
+          </wp:inline>
+        </w:drawing>
+      </w:r>
+    </w:p>
+    <w:p>
+      <w:pPr>
+        <w:pStyle w:val="Corpodetexto"/>
+        <w:spacing w:before="0" w:after="120"/>
+        <w:ind w:left="0" w:right="0"/>
+        <w:jc w:val="center"/>
+        <w:rPr>
+          <w:rFonts w:ascii="Barlow" w:hAnsi="Barlow" w:cs="Arial"/>
+          <w:b/>
+          <w:bCs/>
+          <w:noProof/>
+          <w:sz w:val="28"/>
+          <w:szCs w:val="28"/>
+          <w14:ligatures w14:val="standardContextual"/>
+        </w:rPr>
+      </w:pPr>
+    </w:p>
+    <w:p>
+      <w:pPr>
+        <w:pStyle w:val="Corpodetexto"/>
+        <w:spacing w:before="0" w:after="120"/>
+        <w:ind w:left="0" w:right="0"/>
+        <w:jc w:val="center"/>
+        <w:rPr>
+          <w:rFonts w:ascii="Barlow" w:hAnsi="Barlow" w:cs="Arial"/>
+          <w:b/>
+          <w:bCs/>
+          <w:sz w:val="28"/>
+          <w:szCs w:val="28"/>
+        </w:rPr>
+      </w:pPr>
+    </w:p>
+    <w:p>
+      <w:pPr>
         <w:pStyle w:val="Ttulo1"/>
         <w:spacing w:before="0" w:after="120"/>
         <w:jc w:val="center"/>
@@ -6814,8 +4636,12 @@
         </w:rPr>
       </w:pPr>
       <w:bookmarkStart w:id="6" w:name="_Toc161694017"/>
-      <w:proofErr w:type="gramStart"/>
-      <w:r>
+    </w:p>
+    <w:p>
+      <w:pPr>
+        <w:pStyle w:val="Ttulo1"/>
+        <w:spacing w:before="0" w:after="120"/>
+        <w:jc w:val="center"/>
         <w:rPr>
           <w:rFonts w:ascii="Barlow" w:hAnsi="Barlow"/>
           <w:b/>
@@ -6824,7 +4650,62 @@
           <w:sz w:val="32"/>
           <w:szCs w:val="32"/>
         </w:rPr>
-        <w:lastRenderedPageBreak/>
+      </w:pPr>
+    </w:p>
+    <w:p>
+      <w:pPr>
+        <w:pStyle w:val="Ttulo1"/>
+        <w:spacing w:before="0" w:after="120"/>
+        <w:jc w:val="center"/>
+        <w:rPr>
+          <w:rFonts w:ascii="Barlow" w:hAnsi="Barlow"/>
+          <w:b/>
+          <w:bCs/>
+          <w:color w:val="80350F"/>
+          <w:sz w:val="32"/>
+          <w:szCs w:val="32"/>
+        </w:rPr>
+      </w:pPr>
+    </w:p>
+    <w:p>
+      <w:pPr>
+        <w:pStyle w:val="Ttulo1"/>
+        <w:spacing w:before="0" w:after="120"/>
+        <w:jc w:val="center"/>
+        <w:rPr>
+          <w:rFonts w:ascii="Barlow" w:hAnsi="Barlow"/>
+          <w:b/>
+          <w:bCs/>
+          <w:color w:val="80350F"/>
+          <w:sz w:val="32"/>
+          <w:szCs w:val="32"/>
+        </w:rPr>
+      </w:pPr>
+    </w:p>
+    <w:p>
+      <w:pPr>
+        <w:pStyle w:val="Ttulo1"/>
+        <w:spacing w:before="0" w:after="120"/>
+        <w:jc w:val="center"/>
+        <w:rPr>
+          <w:rFonts w:ascii="Barlow" w:hAnsi="Barlow"/>
+          <w:b/>
+          <w:bCs/>
+          <w:color w:val="80350F"/>
+          <w:sz w:val="32"/>
+          <w:szCs w:val="32"/>
+        </w:rPr>
+      </w:pPr>
+      <w:proofErr w:type="gramStart"/>
+      <w:r>
+        <w:rPr>
+          <w:rFonts w:ascii="Barlow" w:hAnsi="Barlow"/>
+          <w:b/>
+          <w:bCs/>
+          <w:color w:val="80350F"/>
+          <w:sz w:val="32"/>
+          <w:szCs w:val="32"/>
+        </w:rPr>
         <w:t xml:space="preserve">Backlog </w:t>
       </w:r>
       <w:r>
@@ -6935,7 +4816,7 @@
                     <pic:cNvPicPr/>
                   </pic:nvPicPr>
                   <pic:blipFill>
-                    <a:blip r:embed="rId15">
+                    <a:blip r:embed="rId18">
                       <a:extLst>
                         <a:ext uri="{28A0092B-C50C-407E-A947-70E740481C1C}">
                           <a14:useLocalDpi xmlns:a14="http://schemas.microsoft.com/office/drawing/2010/main" val="0"/>
@@ -7097,7 +4978,6 @@
           <w:sz w:val="32"/>
           <w:szCs w:val="32"/>
         </w:rPr>
-        <w:lastRenderedPageBreak/>
         <w:t>Backlog Sprint 2– Requisitos do Projeto</w:t>
       </w:r>
     </w:p>
@@ -7178,7 +5058,7 @@
                     <pic:cNvPicPr/>
                   </pic:nvPicPr>
                   <pic:blipFill>
-                    <a:blip r:embed="rId16">
+                    <a:blip r:embed="rId19">
                       <a:extLst>
                         <a:ext uri="{28A0092B-C50C-407E-A947-70E740481C1C}">
                           <a14:useLocalDpi xmlns:a14="http://schemas.microsoft.com/office/drawing/2010/main" val="0"/>
@@ -7275,6 +5155,7 @@
           <w:sz w:val="32"/>
           <w:szCs w:val="32"/>
         </w:rPr>
+        <w:lastRenderedPageBreak/>
         <w:t xml:space="preserve">     </w:t>
       </w:r>
       <w:r>
@@ -7439,7 +5320,7 @@
                     <pic:cNvPicPr/>
                   </pic:nvPicPr>
                   <pic:blipFill>
-                    <a:blip r:embed="rId17">
+                    <a:blip r:embed="rId20">
                       <a:extLst>
                         <a:ext uri="{28A0092B-C50C-407E-A947-70E740481C1C}">
                           <a14:useLocalDpi xmlns:a14="http://schemas.microsoft.com/office/drawing/2010/main" val="0"/>
@@ -7577,7 +5458,7 @@
       <w:r>
         <w:t xml:space="preserve"> </w:t>
       </w:r>
-      <w:hyperlink r:id="rId18" w:history="1">
+      <w:hyperlink r:id="rId21" w:history="1">
         <w:r>
           <w:rPr>
             <w:rStyle w:val="Hyperlink"/>
@@ -8403,6 +6284,17 @@
       </w:r>
       <w:bookmarkEnd w:id="10"/>
       <w:bookmarkEnd w:id="11"/>
+      <w:r>
+        <w:rPr>
+          <w:rFonts w:ascii="Barlow" w:hAnsi="Barlow"/>
+          <w:b/>
+          <w:bCs/>
+          <w:color w:val="80350F"/>
+          <w:sz w:val="32"/>
+          <w:szCs w:val="32"/>
+        </w:rPr>
+        <w:t xml:space="preserve"> / Links</w:t>
+      </w:r>
     </w:p>
     <w:p>
       <w:pPr>
@@ -8442,7 +6334,7 @@
           <w:u w:val="none"/>
         </w:rPr>
       </w:pPr>
-      <w:hyperlink r:id="rId19">
+      <w:hyperlink r:id="rId22">
         <w:r>
           <w:rPr>
             <w:rStyle w:val="Hyperlink"/>
@@ -8492,7 +6384,7 @@
           <w:u w:val="none"/>
         </w:rPr>
       </w:pPr>
-      <w:hyperlink r:id="rId20">
+      <w:hyperlink r:id="rId23">
         <w:r>
           <w:rPr>
             <w:rStyle w:val="Hyperlink"/>
@@ -8542,7 +6434,7 @@
           <w:u w:val="none"/>
         </w:rPr>
       </w:pPr>
-      <w:hyperlink r:id="rId21">
+      <w:hyperlink r:id="rId24">
         <w:r>
           <w:rPr>
             <w:rStyle w:val="Hyperlink"/>
@@ -8592,7 +6484,7 @@
           <w:u w:val="none"/>
         </w:rPr>
       </w:pPr>
-      <w:hyperlink r:id="rId22">
+      <w:hyperlink r:id="rId25">
         <w:r>
           <w:rPr>
             <w:rStyle w:val="Hyperlink"/>
@@ -8642,7 +6534,7 @@
           <w:u w:val="none"/>
         </w:rPr>
       </w:pPr>
-      <w:hyperlink r:id="rId23">
+      <w:hyperlink r:id="rId26">
         <w:r>
           <w:rPr>
             <w:rStyle w:val="Hyperlink"/>
@@ -8692,7 +6584,7 @@
           <w:u w:val="none"/>
         </w:rPr>
       </w:pPr>
-      <w:hyperlink r:id="rId24">
+      <w:hyperlink r:id="rId27">
         <w:r>
           <w:rPr>
             <w:rStyle w:val="Hyperlink"/>
@@ -8739,7 +6631,7 @@
           <w:rFonts w:ascii="Barlow" w:hAnsi="Barlow" w:cs="Arial"/>
         </w:rPr>
       </w:pPr>
-      <w:hyperlink r:id="rId25">
+      <w:hyperlink r:id="rId28">
         <w:r>
           <w:rPr>
             <w:rStyle w:val="Hyperlink"/>
@@ -8765,7 +6657,7 @@
           <w:rFonts w:ascii="Barlow" w:hAnsi="Barlow" w:cs="Arial"/>
         </w:rPr>
       </w:pPr>
-      <w:hyperlink r:id="rId26">
+      <w:hyperlink r:id="rId29">
         <w:r>
           <w:rPr>
             <w:rStyle w:val="Hyperlink"/>
@@ -8791,7 +6683,7 @@
           <w:rFonts w:ascii="Barlow" w:hAnsi="Barlow" w:cs="Arial"/>
         </w:rPr>
       </w:pPr>
-      <w:hyperlink r:id="rId27" w:history="1">
+      <w:hyperlink r:id="rId30" w:history="1">
         <w:r>
           <w:rPr>
             <w:rStyle w:val="Hyperlink"/>
@@ -8806,6 +6698,31 @@
     <w:p>
       <w:pPr>
         <w:pStyle w:val="Corpodetexto"/>
+        <w:spacing w:before="0" w:after="120"/>
+        <w:ind w:left="0" w:right="0"/>
+        <w:jc w:val="both"/>
+        <w:rPr>
+          <w:rFonts w:ascii="Barlow" w:hAnsi="Barlow" w:cs="Arial"/>
+          <w:b/>
+          <w:bCs/>
+        </w:rPr>
+      </w:pPr>
+      <w:r>
+        <w:rPr>
+          <w:rFonts w:ascii="Barlow" w:hAnsi="Barlow" w:cs="Arial"/>
+          <w:b/>
+          <w:bCs/>
+        </w:rPr>
+        <w:t>GITHUB</w:t>
+      </w:r>
+    </w:p>
+    <w:p>
+      <w:pPr>
+        <w:pStyle w:val="Corpodetexto"/>
+        <w:numPr>
+          <w:ilvl w:val="0"/>
+          <w:numId w:val="9"/>
+        </w:numPr>
         <w:spacing w:before="0" w:after="160"/>
         <w:ind w:right="0"/>
         <w:jc w:val="both"/>
@@ -8813,8 +6730,24 @@
           <w:rFonts w:ascii="Barlow" w:hAnsi="Barlow" w:cs="Arial"/>
         </w:rPr>
       </w:pPr>
-    </w:p>
-    <w:p/>
+      <w:r>
+        <w:t>https://github.com/victorbrga/fungitech.git</w:t>
+      </w:r>
+      <w:hyperlink r:id="rId31"/>
+    </w:p>
+    <w:p>
+      <w:pPr>
+        <w:pStyle w:val="Corpodetexto"/>
+        <w:spacing w:before="0" w:after="120"/>
+        <w:ind w:left="360" w:right="0"/>
+        <w:jc w:val="both"/>
+        <w:rPr>
+          <w:rFonts w:ascii="Barlow" w:hAnsi="Barlow" w:cs="Arial"/>
+          <w:b/>
+          <w:bCs/>
+        </w:rPr>
+      </w:pPr>
+    </w:p>
     <w:p>
       <w:pPr>
         <w:tabs>
@@ -8846,8 +6779,8 @@
     <w:p/>
     <w:p/>
     <w:sectPr>
-      <w:headerReference w:type="default" r:id="rId28"/>
-      <w:footerReference w:type="default" r:id="rId29"/>
+      <w:headerReference w:type="default" r:id="rId32"/>
+      <w:footerReference w:type="default" r:id="rId33"/>
       <w:pgSz w:w="11906" w:h="16838" w:code="9"/>
       <w:pgMar w:top="1418" w:right="1701" w:bottom="1418" w:left="1701" w:header="709" w:footer="709" w:gutter="0"/>
       <w:cols w:space="708"/>

</xml_diff>